<commit_message>
Atualizando Projeto de Banco de Dados
</commit_message>
<xml_diff>
--- a/BancoDeDados/Projeto de Banco de Dados.docx
+++ b/BancoDeDados/Projeto de Banco de Dados.docx
@@ -487,7 +487,11 @@
     <w:sdt>
       <w:sdtPr>
         <w:rPr>
-          <w:rFonts w:ascii="Times New Roman" w:hAnsi="Times New Roman" w:cs="Times New Roman"/>
+          <w:rFonts w:ascii="Times New Roman" w:eastAsia="Arial" w:hAnsi="Times New Roman" w:cs="Times New Roman"/>
+          <w:color w:val="auto"/>
+          <w:sz w:val="22"/>
+          <w:szCs w:val="22"/>
+          <w:lang w:eastAsia="en-US"/>
         </w:rPr>
         <w:id w:val="-865365973"/>
         <w:docPartObj>
@@ -497,13 +501,8 @@
       </w:sdtPr>
       <w:sdtEndPr>
         <w:rPr>
-          <w:rFonts w:eastAsia="Arial"/>
           <w:b/>
           <w:bCs/>
-          <w:color w:val="auto"/>
-          <w:sz w:val="22"/>
-          <w:szCs w:val="22"/>
-          <w:lang w:eastAsia="en-US"/>
         </w:rPr>
       </w:sdtEndPr>
       <w:sdtContent>
@@ -562,7 +561,7 @@
             </w:rPr>
             <w:fldChar w:fldCharType="separate"/>
           </w:r>
-          <w:hyperlink w:anchor="_Toc59185446" w:history="1">
+          <w:hyperlink w:anchor="_Toc59957277" w:history="1">
             <w:r>
               <w:rPr>
                 <w:rStyle w:val="Hyperlink"/>
@@ -571,7 +570,7 @@
                 <w:bCs/>
                 <w:noProof/>
               </w:rPr>
-              <w:t>1.</w:t>
+              <w:t>1)</w:t>
             </w:r>
             <w:r>
               <w:rPr>
@@ -610,7 +609,7 @@
                 <w:noProof/>
                 <w:webHidden/>
               </w:rPr>
-              <w:instrText xml:space="preserve"> PAGEREF _Toc59185446 \h </w:instrText>
+              <w:instrText xml:space="preserve"> PAGEREF _Toc59957277 \h </w:instrText>
             </w:r>
             <w:r>
               <w:rPr>
@@ -654,7 +653,7 @@
               <w:lang w:eastAsia="pt-BR"/>
             </w:rPr>
           </w:pPr>
-          <w:hyperlink w:anchor="_Toc59185447" w:history="1">
+          <w:hyperlink w:anchor="_Toc59957278" w:history="1">
             <w:r>
               <w:rPr>
                 <w:rStyle w:val="Hyperlink"/>
@@ -663,7 +662,7 @@
                 <w:bCs/>
                 <w:noProof/>
               </w:rPr>
-              <w:t>2.</w:t>
+              <w:t>2)</w:t>
             </w:r>
             <w:r>
               <w:rPr>
@@ -702,7 +701,7 @@
                 <w:noProof/>
                 <w:webHidden/>
               </w:rPr>
-              <w:instrText xml:space="preserve"> PAGEREF _Toc59185447 \h </w:instrText>
+              <w:instrText xml:space="preserve"> PAGEREF _Toc59957278 \h </w:instrText>
             </w:r>
             <w:r>
               <w:rPr>
@@ -746,7 +745,7 @@
               <w:lang w:eastAsia="pt-BR"/>
             </w:rPr>
           </w:pPr>
-          <w:hyperlink w:anchor="_Toc59185448" w:history="1">
+          <w:hyperlink w:anchor="_Toc59957279" w:history="1">
             <w:r>
               <w:rPr>
                 <w:rStyle w:val="Hyperlink"/>
@@ -755,7 +754,7 @@
                 <w:bCs/>
                 <w:noProof/>
               </w:rPr>
-              <w:t>3.</w:t>
+              <w:t>3)</w:t>
             </w:r>
             <w:r>
               <w:rPr>
@@ -794,7 +793,7 @@
                 <w:noProof/>
                 <w:webHidden/>
               </w:rPr>
-              <w:instrText xml:space="preserve"> PAGEREF _Toc59185448 \h </w:instrText>
+              <w:instrText xml:space="preserve"> PAGEREF _Toc59957279 \h </w:instrText>
             </w:r>
             <w:r>
               <w:rPr>
@@ -829,7 +828,7 @@
           <w:pPr>
             <w:pStyle w:val="Sumrio2"/>
             <w:tabs>
-              <w:tab w:val="left" w:pos="880"/>
+              <w:tab w:val="left" w:pos="660"/>
               <w:tab w:val="right" w:leader="dot" w:pos="9330"/>
             </w:tabs>
             <w:rPr>
@@ -838,7 +837,7 @@
               <w:lang w:eastAsia="pt-BR"/>
             </w:rPr>
           </w:pPr>
-          <w:hyperlink w:anchor="_Toc59185449" w:history="1">
+          <w:hyperlink w:anchor="_Toc59957280" w:history="1">
             <w:r>
               <w:rPr>
                 <w:rStyle w:val="Hyperlink"/>
@@ -847,7 +846,7 @@
                 <w:bCs/>
                 <w:noProof/>
               </w:rPr>
-              <w:t>3.1.</w:t>
+              <w:t>a)</w:t>
             </w:r>
             <w:r>
               <w:rPr>
@@ -886,7 +885,7 @@
                 <w:noProof/>
                 <w:webHidden/>
               </w:rPr>
-              <w:instrText xml:space="preserve"> PAGEREF _Toc59185449 \h </w:instrText>
+              <w:instrText xml:space="preserve"> PAGEREF _Toc59957280 \h </w:instrText>
             </w:r>
             <w:r>
               <w:rPr>
@@ -921,7 +920,7 @@
           <w:pPr>
             <w:pStyle w:val="Sumrio2"/>
             <w:tabs>
-              <w:tab w:val="left" w:pos="880"/>
+              <w:tab w:val="left" w:pos="660"/>
               <w:tab w:val="right" w:leader="dot" w:pos="9330"/>
             </w:tabs>
             <w:rPr>
@@ -930,7 +929,7 @@
               <w:lang w:eastAsia="pt-BR"/>
             </w:rPr>
           </w:pPr>
-          <w:hyperlink w:anchor="_Toc59185450" w:history="1">
+          <w:hyperlink w:anchor="_Toc59957281" w:history="1">
             <w:r>
               <w:rPr>
                 <w:rStyle w:val="Hyperlink"/>
@@ -939,7 +938,7 @@
                 <w:bCs/>
                 <w:noProof/>
               </w:rPr>
-              <w:t>3.2.</w:t>
+              <w:t>b)</w:t>
             </w:r>
             <w:r>
               <w:rPr>
@@ -978,7 +977,7 @@
                 <w:noProof/>
                 <w:webHidden/>
               </w:rPr>
-              <w:instrText xml:space="preserve"> PAGEREF _Toc59185450 \h </w:instrText>
+              <w:instrText xml:space="preserve"> PAGEREF _Toc59957281 \h </w:instrText>
             </w:r>
             <w:r>
               <w:rPr>
@@ -1022,7 +1021,7 @@
               <w:lang w:eastAsia="pt-BR"/>
             </w:rPr>
           </w:pPr>
-          <w:hyperlink w:anchor="_Toc59185451" w:history="1">
+          <w:hyperlink w:anchor="_Toc59957282" w:history="1">
             <w:r>
               <w:rPr>
                 <w:rStyle w:val="Hyperlink"/>
@@ -1031,7 +1030,7 @@
                 <w:bCs/>
                 <w:noProof/>
               </w:rPr>
-              <w:t>4.</w:t>
+              <w:t>4)</w:t>
             </w:r>
             <w:r>
               <w:rPr>
@@ -1070,7 +1069,7 @@
                 <w:noProof/>
                 <w:webHidden/>
               </w:rPr>
-              <w:instrText xml:space="preserve"> PAGEREF _Toc59185451 \h </w:instrText>
+              <w:instrText xml:space="preserve"> PAGEREF _Toc59957282 \h </w:instrText>
             </w:r>
             <w:r>
               <w:rPr>
@@ -1114,7 +1113,7 @@
               <w:lang w:eastAsia="pt-BR"/>
             </w:rPr>
           </w:pPr>
-          <w:hyperlink w:anchor="_Toc59185452" w:history="1">
+          <w:hyperlink w:anchor="_Toc59957283" w:history="1">
             <w:r>
               <w:rPr>
                 <w:rStyle w:val="Hyperlink"/>
@@ -1123,7 +1122,7 @@
                 <w:bCs/>
                 <w:noProof/>
               </w:rPr>
-              <w:t>5.</w:t>
+              <w:t>5)</w:t>
             </w:r>
             <w:r>
               <w:rPr>
@@ -1162,7 +1161,7 @@
                 <w:noProof/>
                 <w:webHidden/>
               </w:rPr>
-              <w:instrText xml:space="preserve"> PAGEREF _Toc59185452 \h </w:instrText>
+              <w:instrText xml:space="preserve"> PAGEREF _Toc59957283 \h </w:instrText>
             </w:r>
             <w:r>
               <w:rPr>
@@ -1206,7 +1205,7 @@
               <w:lang w:eastAsia="pt-BR"/>
             </w:rPr>
           </w:pPr>
-          <w:hyperlink w:anchor="_Toc59185453" w:history="1">
+          <w:hyperlink w:anchor="_Toc59957284" w:history="1">
             <w:r>
               <w:rPr>
                 <w:rStyle w:val="Hyperlink"/>
@@ -1215,7 +1214,7 @@
                 <w:bCs/>
                 <w:noProof/>
               </w:rPr>
-              <w:t>6.</w:t>
+              <w:t>6)</w:t>
             </w:r>
             <w:r>
               <w:rPr>
@@ -1254,7 +1253,7 @@
                 <w:noProof/>
                 <w:webHidden/>
               </w:rPr>
-              <w:instrText xml:space="preserve"> PAGEREF _Toc59185453 \h </w:instrText>
+              <w:instrText xml:space="preserve"> PAGEREF _Toc59957284 \h </w:instrText>
             </w:r>
             <w:r>
               <w:rPr>
@@ -1275,6 +1274,466 @@
                 <w:webHidden/>
               </w:rPr>
               <w:t>9</w:t>
+            </w:r>
+            <w:r>
+              <w:rPr>
+                <w:noProof/>
+                <w:webHidden/>
+              </w:rPr>
+              <w:fldChar w:fldCharType="end"/>
+            </w:r>
+          </w:hyperlink>
+        </w:p>
+        <w:p>
+          <w:pPr>
+            <w:pStyle w:val="Sumrio1"/>
+            <w:tabs>
+              <w:tab w:val="left" w:pos="440"/>
+              <w:tab w:val="right" w:leader="dot" w:pos="9330"/>
+            </w:tabs>
+            <w:rPr>
+              <w:rFonts w:asciiTheme="minorHAnsi" w:eastAsiaTheme="minorEastAsia" w:hAnsiTheme="minorHAnsi" w:cstheme="minorBidi"/>
+              <w:noProof/>
+              <w:lang w:eastAsia="pt-BR"/>
+            </w:rPr>
+          </w:pPr>
+          <w:hyperlink w:anchor="_Toc59957285" w:history="1">
+            <w:r>
+              <w:rPr>
+                <w:rStyle w:val="Hyperlink"/>
+                <w:rFonts w:ascii="Times New Roman" w:hAnsi="Times New Roman" w:cs="Times New Roman"/>
+                <w:b/>
+                <w:bCs/>
+                <w:noProof/>
+              </w:rPr>
+              <w:t>7)</w:t>
+            </w:r>
+            <w:r>
+              <w:rPr>
+                <w:rFonts w:asciiTheme="minorHAnsi" w:eastAsiaTheme="minorEastAsia" w:hAnsiTheme="minorHAnsi" w:cstheme="minorBidi"/>
+                <w:noProof/>
+                <w:lang w:eastAsia="pt-BR"/>
+              </w:rPr>
+              <w:tab/>
+            </w:r>
+            <w:r>
+              <w:rPr>
+                <w:rStyle w:val="Hyperlink"/>
+                <w:rFonts w:ascii="Times New Roman" w:hAnsi="Times New Roman" w:cs="Times New Roman"/>
+                <w:b/>
+                <w:bCs/>
+                <w:noProof/>
+              </w:rPr>
+              <w:t>Segurança</w:t>
+            </w:r>
+            <w:r>
+              <w:rPr>
+                <w:noProof/>
+                <w:webHidden/>
+              </w:rPr>
+              <w:tab/>
+            </w:r>
+            <w:r>
+              <w:rPr>
+                <w:noProof/>
+                <w:webHidden/>
+              </w:rPr>
+              <w:fldChar w:fldCharType="begin"/>
+            </w:r>
+            <w:r>
+              <w:rPr>
+                <w:noProof/>
+                <w:webHidden/>
+              </w:rPr>
+              <w:instrText xml:space="preserve"> PAGEREF _Toc59957285 \h </w:instrText>
+            </w:r>
+            <w:r>
+              <w:rPr>
+                <w:noProof/>
+                <w:webHidden/>
+              </w:rPr>
+            </w:r>
+            <w:r>
+              <w:rPr>
+                <w:noProof/>
+                <w:webHidden/>
+              </w:rPr>
+              <w:fldChar w:fldCharType="separate"/>
+            </w:r>
+            <w:r>
+              <w:rPr>
+                <w:noProof/>
+                <w:webHidden/>
+              </w:rPr>
+              <w:t>12</w:t>
+            </w:r>
+            <w:r>
+              <w:rPr>
+                <w:noProof/>
+                <w:webHidden/>
+              </w:rPr>
+              <w:fldChar w:fldCharType="end"/>
+            </w:r>
+          </w:hyperlink>
+        </w:p>
+        <w:p>
+          <w:pPr>
+            <w:pStyle w:val="Sumrio1"/>
+            <w:tabs>
+              <w:tab w:val="left" w:pos="440"/>
+              <w:tab w:val="right" w:leader="dot" w:pos="9330"/>
+            </w:tabs>
+            <w:rPr>
+              <w:rFonts w:asciiTheme="minorHAnsi" w:eastAsiaTheme="minorEastAsia" w:hAnsiTheme="minorHAnsi" w:cstheme="minorBidi"/>
+              <w:noProof/>
+              <w:lang w:eastAsia="pt-BR"/>
+            </w:rPr>
+          </w:pPr>
+          <w:hyperlink w:anchor="_Toc59957286" w:history="1">
+            <w:r>
+              <w:rPr>
+                <w:rStyle w:val="Hyperlink"/>
+                <w:rFonts w:ascii="Times New Roman" w:hAnsi="Times New Roman" w:cs="Times New Roman"/>
+                <w:b/>
+                <w:bCs/>
+                <w:noProof/>
+              </w:rPr>
+              <w:t>a)</w:t>
+            </w:r>
+            <w:r>
+              <w:rPr>
+                <w:rFonts w:asciiTheme="minorHAnsi" w:eastAsiaTheme="minorEastAsia" w:hAnsiTheme="minorHAnsi" w:cstheme="minorBidi"/>
+                <w:noProof/>
+                <w:lang w:eastAsia="pt-BR"/>
+              </w:rPr>
+              <w:tab/>
+            </w:r>
+            <w:r>
+              <w:rPr>
+                <w:rStyle w:val="Hyperlink"/>
+                <w:rFonts w:ascii="Times New Roman" w:hAnsi="Times New Roman" w:cs="Times New Roman"/>
+                <w:b/>
+                <w:bCs/>
+                <w:noProof/>
+              </w:rPr>
+              <w:t>Níveis, Usuários</w:t>
+            </w:r>
+            <w:r>
+              <w:rPr>
+                <w:noProof/>
+                <w:webHidden/>
+              </w:rPr>
+              <w:tab/>
+            </w:r>
+            <w:r>
+              <w:rPr>
+                <w:noProof/>
+                <w:webHidden/>
+              </w:rPr>
+              <w:fldChar w:fldCharType="begin"/>
+            </w:r>
+            <w:r>
+              <w:rPr>
+                <w:noProof/>
+                <w:webHidden/>
+              </w:rPr>
+              <w:instrText xml:space="preserve"> PAGEREF _Toc59957286 \h </w:instrText>
+            </w:r>
+            <w:r>
+              <w:rPr>
+                <w:noProof/>
+                <w:webHidden/>
+              </w:rPr>
+            </w:r>
+            <w:r>
+              <w:rPr>
+                <w:noProof/>
+                <w:webHidden/>
+              </w:rPr>
+              <w:fldChar w:fldCharType="separate"/>
+            </w:r>
+            <w:r>
+              <w:rPr>
+                <w:noProof/>
+                <w:webHidden/>
+              </w:rPr>
+              <w:t>12</w:t>
+            </w:r>
+            <w:r>
+              <w:rPr>
+                <w:noProof/>
+                <w:webHidden/>
+              </w:rPr>
+              <w:fldChar w:fldCharType="end"/>
+            </w:r>
+          </w:hyperlink>
+        </w:p>
+        <w:p>
+          <w:pPr>
+            <w:pStyle w:val="Sumrio1"/>
+            <w:tabs>
+              <w:tab w:val="left" w:pos="440"/>
+              <w:tab w:val="right" w:leader="dot" w:pos="9330"/>
+            </w:tabs>
+            <w:rPr>
+              <w:rFonts w:asciiTheme="minorHAnsi" w:eastAsiaTheme="minorEastAsia" w:hAnsiTheme="minorHAnsi" w:cstheme="minorBidi"/>
+              <w:noProof/>
+              <w:lang w:eastAsia="pt-BR"/>
+            </w:rPr>
+          </w:pPr>
+          <w:hyperlink w:anchor="_Toc59957287" w:history="1">
+            <w:r>
+              <w:rPr>
+                <w:rStyle w:val="Hyperlink"/>
+                <w:rFonts w:ascii="Times New Roman" w:hAnsi="Times New Roman" w:cs="Times New Roman"/>
+                <w:b/>
+                <w:bCs/>
+                <w:noProof/>
+              </w:rPr>
+              <w:t>8)</w:t>
+            </w:r>
+            <w:r>
+              <w:rPr>
+                <w:rFonts w:asciiTheme="minorHAnsi" w:eastAsiaTheme="minorEastAsia" w:hAnsiTheme="minorHAnsi" w:cstheme="minorBidi"/>
+                <w:noProof/>
+                <w:lang w:eastAsia="pt-BR"/>
+              </w:rPr>
+              <w:tab/>
+            </w:r>
+            <w:r>
+              <w:rPr>
+                <w:rStyle w:val="Hyperlink"/>
+                <w:rFonts w:ascii="Times New Roman" w:hAnsi="Times New Roman" w:cs="Times New Roman"/>
+                <w:b/>
+                <w:bCs/>
+                <w:noProof/>
+              </w:rPr>
+              <w:t>Backup</w:t>
+            </w:r>
+            <w:r>
+              <w:rPr>
+                <w:noProof/>
+                <w:webHidden/>
+              </w:rPr>
+              <w:tab/>
+            </w:r>
+            <w:r>
+              <w:rPr>
+                <w:noProof/>
+                <w:webHidden/>
+              </w:rPr>
+              <w:fldChar w:fldCharType="begin"/>
+            </w:r>
+            <w:r>
+              <w:rPr>
+                <w:noProof/>
+                <w:webHidden/>
+              </w:rPr>
+              <w:instrText xml:space="preserve"> PAGEREF _Toc59957287 \h </w:instrText>
+            </w:r>
+            <w:r>
+              <w:rPr>
+                <w:noProof/>
+                <w:webHidden/>
+              </w:rPr>
+            </w:r>
+            <w:r>
+              <w:rPr>
+                <w:noProof/>
+                <w:webHidden/>
+              </w:rPr>
+              <w:fldChar w:fldCharType="separate"/>
+            </w:r>
+            <w:r>
+              <w:rPr>
+                <w:noProof/>
+                <w:webHidden/>
+              </w:rPr>
+              <w:t>12</w:t>
+            </w:r>
+            <w:r>
+              <w:rPr>
+                <w:noProof/>
+                <w:webHidden/>
+              </w:rPr>
+              <w:fldChar w:fldCharType="end"/>
+            </w:r>
+          </w:hyperlink>
+        </w:p>
+        <w:p>
+          <w:pPr>
+            <w:pStyle w:val="Sumrio1"/>
+            <w:tabs>
+              <w:tab w:val="left" w:pos="440"/>
+              <w:tab w:val="right" w:leader="dot" w:pos="9330"/>
+            </w:tabs>
+            <w:rPr>
+              <w:rFonts w:asciiTheme="minorHAnsi" w:eastAsiaTheme="minorEastAsia" w:hAnsiTheme="minorHAnsi" w:cstheme="minorBidi"/>
+              <w:noProof/>
+              <w:lang w:eastAsia="pt-BR"/>
+            </w:rPr>
+          </w:pPr>
+          <w:hyperlink w:anchor="_Toc59957288" w:history="1">
+            <w:r>
+              <w:rPr>
+                <w:rStyle w:val="Hyperlink"/>
+                <w:rFonts w:ascii="Times New Roman" w:hAnsi="Times New Roman" w:cs="Times New Roman"/>
+                <w:b/>
+                <w:bCs/>
+                <w:noProof/>
+              </w:rPr>
+              <w:t>9)</w:t>
+            </w:r>
+            <w:r>
+              <w:rPr>
+                <w:rFonts w:asciiTheme="minorHAnsi" w:eastAsiaTheme="minorEastAsia" w:hAnsiTheme="minorHAnsi" w:cstheme="minorBidi"/>
+                <w:noProof/>
+                <w:lang w:eastAsia="pt-BR"/>
+              </w:rPr>
+              <w:tab/>
+            </w:r>
+            <w:r>
+              <w:rPr>
+                <w:rStyle w:val="Hyperlink"/>
+                <w:rFonts w:ascii="Times New Roman" w:hAnsi="Times New Roman" w:cs="Times New Roman"/>
+                <w:b/>
+                <w:bCs/>
+                <w:noProof/>
+              </w:rPr>
+              <w:t>Visões</w:t>
+            </w:r>
+            <w:r>
+              <w:rPr>
+                <w:noProof/>
+                <w:webHidden/>
+              </w:rPr>
+              <w:tab/>
+            </w:r>
+            <w:r>
+              <w:rPr>
+                <w:noProof/>
+                <w:webHidden/>
+              </w:rPr>
+              <w:fldChar w:fldCharType="begin"/>
+            </w:r>
+            <w:r>
+              <w:rPr>
+                <w:noProof/>
+                <w:webHidden/>
+              </w:rPr>
+              <w:instrText xml:space="preserve"> PAGEREF _Toc59957288 \h </w:instrText>
+            </w:r>
+            <w:r>
+              <w:rPr>
+                <w:noProof/>
+                <w:webHidden/>
+              </w:rPr>
+            </w:r>
+            <w:r>
+              <w:rPr>
+                <w:noProof/>
+                <w:webHidden/>
+              </w:rPr>
+              <w:fldChar w:fldCharType="separate"/>
+            </w:r>
+            <w:r>
+              <w:rPr>
+                <w:noProof/>
+                <w:webHidden/>
+              </w:rPr>
+              <w:t>12</w:t>
+            </w:r>
+            <w:r>
+              <w:rPr>
+                <w:noProof/>
+                <w:webHidden/>
+              </w:rPr>
+              <w:fldChar w:fldCharType="end"/>
+            </w:r>
+          </w:hyperlink>
+        </w:p>
+        <w:p>
+          <w:pPr>
+            <w:pStyle w:val="Sumrio1"/>
+            <w:tabs>
+              <w:tab w:val="left" w:pos="660"/>
+              <w:tab w:val="right" w:leader="dot" w:pos="9330"/>
+            </w:tabs>
+            <w:rPr>
+              <w:rFonts w:asciiTheme="minorHAnsi" w:eastAsiaTheme="minorEastAsia" w:hAnsiTheme="minorHAnsi" w:cstheme="minorBidi"/>
+              <w:noProof/>
+              <w:lang w:eastAsia="pt-BR"/>
+            </w:rPr>
+          </w:pPr>
+          <w:hyperlink w:anchor="_Toc59957289" w:history="1">
+            <w:r>
+              <w:rPr>
+                <w:rStyle w:val="Hyperlink"/>
+                <w:rFonts w:ascii="Times New Roman" w:hAnsi="Times New Roman" w:cs="Times New Roman"/>
+                <w:b/>
+                <w:bCs/>
+                <w:noProof/>
+              </w:rPr>
+              <w:t>10)</w:t>
+            </w:r>
+            <w:r>
+              <w:rPr>
+                <w:rFonts w:asciiTheme="minorHAnsi" w:eastAsiaTheme="minorEastAsia" w:hAnsiTheme="minorHAnsi" w:cstheme="minorBidi"/>
+                <w:noProof/>
+                <w:lang w:eastAsia="pt-BR"/>
+              </w:rPr>
+              <w:tab/>
+            </w:r>
+            <w:r>
+              <w:rPr>
+                <w:rStyle w:val="Hyperlink"/>
+                <w:rFonts w:ascii="Times New Roman" w:hAnsi="Times New Roman" w:cs="Times New Roman"/>
+                <w:b/>
+                <w:bCs/>
+                <w:noProof/>
+              </w:rPr>
+              <w:t>Sistema de Log (gatilhos)</w:t>
+            </w:r>
+            <w:r>
+              <w:rPr>
+                <w:noProof/>
+                <w:webHidden/>
+              </w:rPr>
+              <w:tab/>
+            </w:r>
+            <w:r>
+              <w:rPr>
+                <w:noProof/>
+                <w:webHidden/>
+              </w:rPr>
+              <w:fldChar w:fldCharType="begin"/>
+            </w:r>
+            <w:r>
+              <w:rPr>
+                <w:noProof/>
+                <w:webHidden/>
+              </w:rPr>
+              <w:instrText xml:space="preserve"> PAGEREF _Toc59957289 \h </w:instrText>
+            </w:r>
+            <w:r>
+              <w:rPr>
+                <w:noProof/>
+                <w:webHidden/>
+              </w:rPr>
+            </w:r>
+            <w:r>
+              <w:rPr>
+                <w:noProof/>
+                <w:webHidden/>
+              </w:rPr>
+              <w:fldChar w:fldCharType="separate"/>
+            </w:r>
+            <w:r>
+              <w:rPr>
+                <w:noProof/>
+                <w:webHidden/>
+              </w:rPr>
+              <w:t>13</w:t>
             </w:r>
             <w:r>
               <w:rPr>
@@ -1394,7 +1853,7 @@
           <w:color w:val="auto"/>
         </w:rPr>
       </w:pPr>
-      <w:bookmarkStart w:id="1" w:name="_Toc59185446"/>
+      <w:bookmarkStart w:id="1" w:name="_Toc59957277"/>
       <w:r>
         <w:rPr>
           <w:rFonts w:ascii="Times New Roman" w:hAnsi="Times New Roman" w:cs="Times New Roman"/>
@@ -1528,7 +1987,7 @@
           <w:color w:val="auto"/>
         </w:rPr>
       </w:pPr>
-      <w:bookmarkStart w:id="2" w:name="_Toc59185447"/>
+      <w:bookmarkStart w:id="2" w:name="_Toc59957278"/>
       <w:r>
         <w:rPr>
           <w:rFonts w:ascii="Times New Roman" w:hAnsi="Times New Roman" w:cs="Times New Roman"/>
@@ -1574,7 +2033,7 @@
           <w:color w:val="auto"/>
         </w:rPr>
       </w:pPr>
-      <w:bookmarkStart w:id="3" w:name="_Toc59185448"/>
+      <w:bookmarkStart w:id="3" w:name="_Toc59957279"/>
       <w:r>
         <w:rPr>
           <w:rFonts w:ascii="Times New Roman" w:hAnsi="Times New Roman" w:cs="Times New Roman"/>
@@ -1609,7 +2068,7 @@
           <w:color w:val="auto"/>
         </w:rPr>
       </w:pPr>
-      <w:bookmarkStart w:id="4" w:name="_Toc59185449"/>
+      <w:bookmarkStart w:id="4" w:name="_Toc59957280"/>
       <w:r>
         <w:rPr>
           <w:rFonts w:ascii="Times New Roman" w:hAnsi="Times New Roman" w:cs="Times New Roman"/>
@@ -1738,7 +2197,7 @@
           <w:color w:val="auto"/>
         </w:rPr>
       </w:pPr>
-      <w:bookmarkStart w:id="5" w:name="_Toc59185450"/>
+      <w:bookmarkStart w:id="5" w:name="_Toc59957281"/>
       <w:r>
         <w:rPr>
           <w:rFonts w:ascii="Times New Roman" w:hAnsi="Times New Roman" w:cs="Times New Roman"/>
@@ -1860,7 +2319,7 @@
           <w:color w:val="auto"/>
         </w:rPr>
       </w:pPr>
-      <w:bookmarkStart w:id="6" w:name="_Toc59185451"/>
+      <w:bookmarkStart w:id="6" w:name="_Toc59957282"/>
       <w:r>
         <w:rPr>
           <w:rFonts w:ascii="Times New Roman" w:hAnsi="Times New Roman" w:cs="Times New Roman"/>
@@ -4898,7 +5357,7 @@
           <w:color w:val="auto"/>
         </w:rPr>
       </w:pPr>
-      <w:bookmarkStart w:id="7" w:name="_Toc59185452"/>
+      <w:bookmarkStart w:id="7" w:name="_Toc59957283"/>
       <w:r>
         <w:rPr>
           <w:rFonts w:ascii="Times New Roman" w:hAnsi="Times New Roman" w:cs="Times New Roman"/>
@@ -4909,6 +5368,15 @@
         <w:t>Script de Criação Para uma Base de Teste</w:t>
       </w:r>
       <w:bookmarkEnd w:id="7"/>
+      <w:r>
+        <w:rPr>
+          <w:rFonts w:ascii="Times New Roman" w:hAnsi="Times New Roman" w:cs="Times New Roman"/>
+          <w:b/>
+          <w:bCs/>
+          <w:color w:val="auto"/>
+        </w:rPr>
+        <w:t xml:space="preserve"> </w:t>
+      </w:r>
     </w:p>
     <w:p>
       <w:pPr>
@@ -6779,7 +7247,7 @@
           <w:color w:val="auto"/>
         </w:rPr>
       </w:pPr>
-      <w:bookmarkStart w:id="8" w:name="_Toc59185453"/>
+      <w:bookmarkStart w:id="8" w:name="_Toc59957284"/>
       <w:r>
         <w:rPr>
           <w:rFonts w:ascii="Times New Roman" w:hAnsi="Times New Roman" w:cs="Times New Roman"/>
@@ -11141,9 +11609,159 @@
     </w:tbl>
     <w:p>
       <w:pPr>
+        <w:rPr>
+          <w:rFonts w:ascii="Times New Roman" w:hAnsi="Times New Roman" w:cs="Times New Roman"/>
+          <w:sz w:val="24"/>
+          <w:szCs w:val="24"/>
+        </w:rPr>
+      </w:pPr>
+    </w:p>
+    <w:p>
+      <w:pPr>
         <w:pStyle w:val="PargrafodaLista"/>
-        <w:spacing w:line="360" w:lineRule="auto"/>
         <w:ind w:left="360"/>
+        <w:rPr>
+          <w:rFonts w:ascii="Times New Roman" w:hAnsi="Times New Roman" w:cs="Times New Roman"/>
+          <w:sz w:val="24"/>
+          <w:szCs w:val="24"/>
+        </w:rPr>
+      </w:pPr>
+    </w:p>
+    <w:p>
+      <w:pPr>
+        <w:pStyle w:val="PargrafodaLista"/>
+        <w:ind w:left="360"/>
+        <w:rPr>
+          <w:rFonts w:ascii="Times New Roman" w:hAnsi="Times New Roman" w:cs="Times New Roman"/>
+          <w:sz w:val="24"/>
+          <w:szCs w:val="24"/>
+        </w:rPr>
+      </w:pPr>
+    </w:p>
+    <w:p>
+      <w:pPr>
+        <w:pStyle w:val="PargrafodaLista"/>
+        <w:ind w:left="360"/>
+        <w:rPr>
+          <w:rFonts w:ascii="Times New Roman" w:hAnsi="Times New Roman" w:cs="Times New Roman"/>
+          <w:sz w:val="24"/>
+          <w:szCs w:val="24"/>
+        </w:rPr>
+      </w:pPr>
+    </w:p>
+    <w:p>
+      <w:pPr>
+        <w:pStyle w:val="PargrafodaLista"/>
+        <w:ind w:left="360"/>
+        <w:rPr>
+          <w:rFonts w:ascii="Times New Roman" w:hAnsi="Times New Roman" w:cs="Times New Roman"/>
+          <w:sz w:val="24"/>
+          <w:szCs w:val="24"/>
+        </w:rPr>
+      </w:pPr>
+    </w:p>
+    <w:p>
+      <w:pPr>
+        <w:pStyle w:val="PargrafodaLista"/>
+        <w:ind w:left="360"/>
+        <w:rPr>
+          <w:rFonts w:ascii="Times New Roman" w:hAnsi="Times New Roman" w:cs="Times New Roman"/>
+          <w:sz w:val="24"/>
+          <w:szCs w:val="24"/>
+        </w:rPr>
+      </w:pPr>
+    </w:p>
+    <w:p>
+      <w:pPr>
+        <w:pStyle w:val="PargrafodaLista"/>
+        <w:ind w:left="360"/>
+        <w:rPr>
+          <w:rFonts w:ascii="Times New Roman" w:hAnsi="Times New Roman" w:cs="Times New Roman"/>
+          <w:sz w:val="24"/>
+          <w:szCs w:val="24"/>
+        </w:rPr>
+      </w:pPr>
+    </w:p>
+    <w:p>
+      <w:pPr>
+        <w:pStyle w:val="PargrafodaLista"/>
+        <w:ind w:left="360"/>
+        <w:rPr>
+          <w:rFonts w:ascii="Times New Roman" w:hAnsi="Times New Roman" w:cs="Times New Roman"/>
+          <w:sz w:val="24"/>
+          <w:szCs w:val="24"/>
+        </w:rPr>
+      </w:pPr>
+    </w:p>
+    <w:p>
+      <w:pPr>
+        <w:pStyle w:val="PargrafodaLista"/>
+        <w:ind w:left="360"/>
+        <w:rPr>
+          <w:rFonts w:ascii="Times New Roman" w:hAnsi="Times New Roman" w:cs="Times New Roman"/>
+          <w:sz w:val="24"/>
+          <w:szCs w:val="24"/>
+        </w:rPr>
+      </w:pPr>
+    </w:p>
+    <w:p>
+      <w:pPr>
+        <w:pStyle w:val="PargrafodaLista"/>
+        <w:ind w:left="360"/>
+        <w:rPr>
+          <w:rFonts w:ascii="Times New Roman" w:hAnsi="Times New Roman" w:cs="Times New Roman"/>
+          <w:sz w:val="24"/>
+          <w:szCs w:val="24"/>
+        </w:rPr>
+      </w:pPr>
+    </w:p>
+    <w:p>
+      <w:pPr>
+        <w:pStyle w:val="PargrafodaLista"/>
+        <w:ind w:left="360"/>
+        <w:rPr>
+          <w:rFonts w:ascii="Times New Roman" w:hAnsi="Times New Roman" w:cs="Times New Roman"/>
+          <w:sz w:val="24"/>
+          <w:szCs w:val="24"/>
+        </w:rPr>
+      </w:pPr>
+    </w:p>
+    <w:p>
+      <w:pPr>
+        <w:pStyle w:val="PargrafodaLista"/>
+        <w:ind w:left="360"/>
+        <w:rPr>
+          <w:rFonts w:ascii="Times New Roman" w:hAnsi="Times New Roman" w:cs="Times New Roman"/>
+          <w:sz w:val="24"/>
+          <w:szCs w:val="24"/>
+        </w:rPr>
+      </w:pPr>
+    </w:p>
+    <w:p>
+      <w:pPr>
+        <w:pStyle w:val="PargrafodaLista"/>
+        <w:ind w:left="360"/>
+        <w:rPr>
+          <w:rFonts w:ascii="Times New Roman" w:hAnsi="Times New Roman" w:cs="Times New Roman"/>
+          <w:sz w:val="24"/>
+          <w:szCs w:val="24"/>
+        </w:rPr>
+      </w:pPr>
+    </w:p>
+    <w:p>
+      <w:pPr>
+        <w:pStyle w:val="PargrafodaLista"/>
+        <w:ind w:left="360"/>
+        <w:rPr>
+          <w:rFonts w:ascii="Times New Roman" w:hAnsi="Times New Roman" w:cs="Times New Roman"/>
+          <w:sz w:val="24"/>
+          <w:szCs w:val="24"/>
+        </w:rPr>
+      </w:pPr>
+    </w:p>
+    <w:p>
+      <w:pPr>
+        <w:pStyle w:val="PargrafodaLista"/>
         <w:rPr>
           <w:rFonts w:ascii="Times New Roman" w:hAnsi="Times New Roman" w:cs="Times New Roman"/>
           <w:b/>
@@ -11155,17 +11773,390 @@
     </w:p>
     <w:p>
       <w:pPr>
-        <w:pStyle w:val="PargrafodaLista"/>
+        <w:pStyle w:val="Ttulo1"/>
+        <w:numPr>
+          <w:ilvl w:val="0"/>
+          <w:numId w:val="1"/>
+        </w:numPr>
         <w:spacing w:line="360" w:lineRule="auto"/>
-        <w:ind w:left="360"/>
         <w:rPr>
           <w:rFonts w:ascii="Times New Roman" w:hAnsi="Times New Roman" w:cs="Times New Roman"/>
           <w:b/>
           <w:bCs/>
-          <w:sz w:val="28"/>
-          <w:szCs w:val="28"/>
-        </w:rPr>
-      </w:pPr>
+          <w:color w:val="auto"/>
+        </w:rPr>
+      </w:pPr>
+      <w:bookmarkStart w:id="9" w:name="_Toc59957285"/>
+      <w:r>
+        <w:rPr>
+          <w:rFonts w:ascii="Times New Roman" w:hAnsi="Times New Roman" w:cs="Times New Roman"/>
+          <w:b/>
+          <w:bCs/>
+          <w:color w:val="auto"/>
+        </w:rPr>
+        <w:t>Segurança</w:t>
+      </w:r>
+      <w:bookmarkEnd w:id="9"/>
+      <w:r>
+        <w:rPr>
+          <w:rFonts w:ascii="Times New Roman" w:hAnsi="Times New Roman" w:cs="Times New Roman"/>
+          <w:b/>
+          <w:bCs/>
+          <w:color w:val="auto"/>
+        </w:rPr>
+        <w:t xml:space="preserve"> </w:t>
+      </w:r>
+    </w:p>
+    <w:p>
+      <w:pPr>
+        <w:pStyle w:val="Ttulo1"/>
+        <w:numPr>
+          <w:ilvl w:val="1"/>
+          <w:numId w:val="1"/>
+        </w:numPr>
+        <w:spacing w:line="360" w:lineRule="auto"/>
+        <w:rPr>
+          <w:rFonts w:ascii="Times New Roman" w:hAnsi="Times New Roman" w:cs="Times New Roman"/>
+          <w:b/>
+          <w:bCs/>
+          <w:color w:val="auto"/>
+        </w:rPr>
+      </w:pPr>
+      <w:bookmarkStart w:id="10" w:name="_Toc59957286"/>
+      <w:r>
+        <w:rPr>
+          <w:rFonts w:ascii="Times New Roman" w:hAnsi="Times New Roman" w:cs="Times New Roman"/>
+          <w:b/>
+          <w:bCs/>
+          <w:color w:val="auto"/>
+        </w:rPr>
+        <w:t>Níveis, Usuários</w:t>
+      </w:r>
+      <w:bookmarkEnd w:id="10"/>
+    </w:p>
+    <w:p>
+      <w:pPr>
+        <w:ind w:left="360"/>
+        <w:rPr>
+          <w:rFonts w:ascii="Times New Roman" w:hAnsi="Times New Roman" w:cs="Times New Roman"/>
+          <w:sz w:val="24"/>
+          <w:szCs w:val="24"/>
+        </w:rPr>
+      </w:pPr>
+      <w:proofErr w:type="spellStart"/>
+      <w:r>
+        <w:rPr>
+          <w:rFonts w:ascii="Times New Roman" w:hAnsi="Times New Roman" w:cs="Times New Roman"/>
+          <w:sz w:val="24"/>
+          <w:szCs w:val="24"/>
+        </w:rPr>
+        <w:t>create</w:t>
+      </w:r>
+      <w:proofErr w:type="spellEnd"/>
+      <w:r>
+        <w:rPr>
+          <w:rFonts w:ascii="Times New Roman" w:hAnsi="Times New Roman" w:cs="Times New Roman"/>
+          <w:sz w:val="24"/>
+          <w:szCs w:val="24"/>
+        </w:rPr>
+        <w:t xml:space="preserve"> </w:t>
+      </w:r>
+      <w:proofErr w:type="spellStart"/>
+      <w:r>
+        <w:rPr>
+          <w:rFonts w:ascii="Times New Roman" w:hAnsi="Times New Roman" w:cs="Times New Roman"/>
+          <w:sz w:val="24"/>
+          <w:szCs w:val="24"/>
+        </w:rPr>
+        <w:t>user</w:t>
+      </w:r>
+      <w:proofErr w:type="spellEnd"/>
+      <w:r>
+        <w:rPr>
+          <w:rFonts w:ascii="Times New Roman" w:hAnsi="Times New Roman" w:cs="Times New Roman"/>
+          <w:sz w:val="24"/>
+          <w:szCs w:val="24"/>
+        </w:rPr>
+        <w:t xml:space="preserve"> </w:t>
+      </w:r>
+      <w:proofErr w:type="spellStart"/>
+      <w:r>
+        <w:rPr>
+          <w:rFonts w:ascii="Times New Roman" w:hAnsi="Times New Roman" w:cs="Times New Roman"/>
+          <w:sz w:val="24"/>
+          <w:szCs w:val="24"/>
+        </w:rPr>
+        <w:t>adminGeral</w:t>
+      </w:r>
+      <w:proofErr w:type="spellEnd"/>
+    </w:p>
+    <w:p>
+      <w:pPr>
+        <w:ind w:left="360"/>
+        <w:rPr>
+          <w:rFonts w:ascii="Times New Roman" w:hAnsi="Times New Roman" w:cs="Times New Roman"/>
+          <w:sz w:val="24"/>
+          <w:szCs w:val="24"/>
+        </w:rPr>
+      </w:pPr>
+      <w:proofErr w:type="spellStart"/>
+      <w:r>
+        <w:rPr>
+          <w:rFonts w:ascii="Times New Roman" w:hAnsi="Times New Roman" w:cs="Times New Roman"/>
+          <w:sz w:val="24"/>
+          <w:szCs w:val="24"/>
+        </w:rPr>
+        <w:t>identified</w:t>
+      </w:r>
+      <w:proofErr w:type="spellEnd"/>
+      <w:r>
+        <w:rPr>
+          <w:rFonts w:ascii="Times New Roman" w:hAnsi="Times New Roman" w:cs="Times New Roman"/>
+          <w:sz w:val="24"/>
+          <w:szCs w:val="24"/>
+        </w:rPr>
+        <w:t xml:space="preserve"> </w:t>
+      </w:r>
+      <w:proofErr w:type="spellStart"/>
+      <w:r>
+        <w:rPr>
+          <w:rFonts w:ascii="Times New Roman" w:hAnsi="Times New Roman" w:cs="Times New Roman"/>
+          <w:sz w:val="24"/>
+          <w:szCs w:val="24"/>
+        </w:rPr>
+        <w:t>by</w:t>
+      </w:r>
+      <w:proofErr w:type="spellEnd"/>
+      <w:r>
+        <w:rPr>
+          <w:rFonts w:ascii="Times New Roman" w:hAnsi="Times New Roman" w:cs="Times New Roman"/>
+          <w:sz w:val="24"/>
+          <w:szCs w:val="24"/>
+        </w:rPr>
+        <w:t xml:space="preserve"> 'adm@adm.com';</w:t>
+      </w:r>
+    </w:p>
+    <w:p>
+      <w:pPr>
+        <w:ind w:left="360"/>
+        <w:rPr>
+          <w:rFonts w:ascii="Times New Roman" w:hAnsi="Times New Roman" w:cs="Times New Roman"/>
+          <w:sz w:val="24"/>
+          <w:szCs w:val="24"/>
+        </w:rPr>
+      </w:pPr>
+    </w:p>
+    <w:p>
+      <w:pPr>
+        <w:ind w:left="360"/>
+        <w:rPr>
+          <w:rFonts w:ascii="Times New Roman" w:hAnsi="Times New Roman" w:cs="Times New Roman"/>
+          <w:sz w:val="24"/>
+          <w:szCs w:val="24"/>
+        </w:rPr>
+      </w:pPr>
+      <w:r>
+        <w:rPr>
+          <w:rFonts w:ascii="Times New Roman" w:hAnsi="Times New Roman" w:cs="Times New Roman"/>
+          <w:sz w:val="24"/>
+          <w:szCs w:val="24"/>
+        </w:rPr>
+        <w:t xml:space="preserve">GRANT </w:t>
+      </w:r>
+      <w:proofErr w:type="spellStart"/>
+      <w:r>
+        <w:rPr>
+          <w:rFonts w:ascii="Times New Roman" w:hAnsi="Times New Roman" w:cs="Times New Roman"/>
+          <w:sz w:val="24"/>
+          <w:szCs w:val="24"/>
+        </w:rPr>
+        <w:t>all</w:t>
+      </w:r>
+      <w:proofErr w:type="spellEnd"/>
+      <w:r>
+        <w:rPr>
+          <w:rFonts w:ascii="Times New Roman" w:hAnsi="Times New Roman" w:cs="Times New Roman"/>
+          <w:sz w:val="24"/>
+          <w:szCs w:val="24"/>
+        </w:rPr>
+        <w:t xml:space="preserve"> </w:t>
+      </w:r>
+      <w:proofErr w:type="spellStart"/>
+      <w:r>
+        <w:rPr>
+          <w:rFonts w:ascii="Times New Roman" w:hAnsi="Times New Roman" w:cs="Times New Roman"/>
+          <w:sz w:val="24"/>
+          <w:szCs w:val="24"/>
+        </w:rPr>
+        <w:t>privileges</w:t>
+      </w:r>
+      <w:proofErr w:type="spellEnd"/>
+      <w:r>
+        <w:rPr>
+          <w:rFonts w:ascii="Times New Roman" w:hAnsi="Times New Roman" w:cs="Times New Roman"/>
+          <w:sz w:val="24"/>
+          <w:szCs w:val="24"/>
+        </w:rPr>
+        <w:t xml:space="preserve"> ON </w:t>
+      </w:r>
+      <w:proofErr w:type="gramStart"/>
+      <w:r>
+        <w:rPr>
+          <w:rFonts w:ascii="Times New Roman" w:hAnsi="Times New Roman" w:cs="Times New Roman"/>
+          <w:sz w:val="24"/>
+          <w:szCs w:val="24"/>
+        </w:rPr>
+        <w:t>*.*</w:t>
+      </w:r>
+      <w:proofErr w:type="gramEnd"/>
+      <w:r>
+        <w:rPr>
+          <w:rFonts w:ascii="Times New Roman" w:hAnsi="Times New Roman" w:cs="Times New Roman"/>
+          <w:sz w:val="24"/>
+          <w:szCs w:val="24"/>
+        </w:rPr>
+        <w:t xml:space="preserve"> TO </w:t>
+      </w:r>
+      <w:proofErr w:type="spellStart"/>
+      <w:r>
+        <w:rPr>
+          <w:rFonts w:ascii="Times New Roman" w:hAnsi="Times New Roman" w:cs="Times New Roman"/>
+          <w:sz w:val="24"/>
+          <w:szCs w:val="24"/>
+        </w:rPr>
+        <w:t>adminGeral</w:t>
+      </w:r>
+      <w:proofErr w:type="spellEnd"/>
+      <w:r>
+        <w:rPr>
+          <w:rFonts w:ascii="Times New Roman" w:hAnsi="Times New Roman" w:cs="Times New Roman"/>
+          <w:sz w:val="24"/>
+          <w:szCs w:val="24"/>
+        </w:rPr>
+        <w:t xml:space="preserve"> ;</w:t>
+      </w:r>
+    </w:p>
+    <w:p/>
+    <w:p>
+      <w:pPr>
+        <w:pStyle w:val="Ttulo1"/>
+        <w:numPr>
+          <w:ilvl w:val="0"/>
+          <w:numId w:val="1"/>
+        </w:numPr>
+        <w:spacing w:line="360" w:lineRule="auto"/>
+        <w:rPr>
+          <w:rFonts w:ascii="Times New Roman" w:hAnsi="Times New Roman" w:cs="Times New Roman"/>
+          <w:b/>
+          <w:bCs/>
+          <w:color w:val="auto"/>
+        </w:rPr>
+      </w:pPr>
+      <w:bookmarkStart w:id="11" w:name="_Toc59957287"/>
+      <w:r>
+        <w:rPr>
+          <w:rFonts w:ascii="Times New Roman" w:hAnsi="Times New Roman" w:cs="Times New Roman"/>
+          <w:b/>
+          <w:bCs/>
+          <w:color w:val="auto"/>
+        </w:rPr>
+        <w:t>Backup</w:t>
+      </w:r>
+      <w:bookmarkEnd w:id="11"/>
+      <w:r>
+        <w:rPr>
+          <w:rFonts w:ascii="Times New Roman" w:hAnsi="Times New Roman" w:cs="Times New Roman"/>
+          <w:b/>
+          <w:bCs/>
+          <w:color w:val="auto"/>
+        </w:rPr>
+        <w:t xml:space="preserve"> </w:t>
+      </w:r>
+    </w:p>
+    <w:p>
+      <w:pPr>
+        <w:pStyle w:val="PargrafodaLista"/>
+        <w:numPr>
+          <w:ilvl w:val="1"/>
+          <w:numId w:val="1"/>
+        </w:numPr>
+        <w:rPr>
+          <w:rFonts w:ascii="Times New Roman" w:hAnsi="Times New Roman" w:cs="Times New Roman"/>
+          <w:b/>
+          <w:bCs/>
+          <w:sz w:val="24"/>
+          <w:szCs w:val="24"/>
+        </w:rPr>
+      </w:pPr>
+      <w:r>
+        <w:rPr>
+          <w:rFonts w:ascii="Times New Roman" w:hAnsi="Times New Roman" w:cs="Times New Roman"/>
+          <w:b/>
+          <w:bCs/>
+          <w:sz w:val="32"/>
+          <w:szCs w:val="32"/>
+        </w:rPr>
+        <w:t xml:space="preserve">Função de Backup e </w:t>
+      </w:r>
+      <w:proofErr w:type="spellStart"/>
+      <w:r>
+        <w:rPr>
+          <w:rFonts w:ascii="Times New Roman" w:hAnsi="Times New Roman" w:cs="Times New Roman"/>
+          <w:b/>
+          <w:bCs/>
+          <w:sz w:val="32"/>
+          <w:szCs w:val="32"/>
+        </w:rPr>
+        <w:t>restore</w:t>
+      </w:r>
+      <w:proofErr w:type="spellEnd"/>
+    </w:p>
+    <w:p>
+      <w:pPr>
+        <w:pStyle w:val="PargrafodaLista"/>
+        <w:rPr>
+          <w:rFonts w:ascii="Times New Roman" w:hAnsi="Times New Roman" w:cs="Times New Roman"/>
+          <w:b/>
+          <w:bCs/>
+          <w:u w:val="single"/>
+        </w:rPr>
+      </w:pPr>
+    </w:p>
+    <w:p>
+      <w:pPr>
+        <w:pStyle w:val="Ttulo1"/>
+        <w:numPr>
+          <w:ilvl w:val="0"/>
+          <w:numId w:val="1"/>
+        </w:numPr>
+        <w:spacing w:line="360" w:lineRule="auto"/>
+        <w:rPr>
+          <w:rFonts w:ascii="Times New Roman" w:hAnsi="Times New Roman" w:cs="Times New Roman"/>
+          <w:b/>
+          <w:bCs/>
+          <w:color w:val="auto"/>
+        </w:rPr>
+      </w:pPr>
+      <w:bookmarkStart w:id="12" w:name="_Toc59957288"/>
+      <w:r>
+        <w:rPr>
+          <w:rFonts w:ascii="Times New Roman" w:hAnsi="Times New Roman" w:cs="Times New Roman"/>
+          <w:b/>
+          <w:bCs/>
+          <w:color w:val="auto"/>
+        </w:rPr>
+        <w:t>Visões</w:t>
+      </w:r>
+      <w:bookmarkEnd w:id="12"/>
+      <w:r>
+        <w:rPr>
+          <w:rFonts w:ascii="Times New Roman" w:hAnsi="Times New Roman" w:cs="Times New Roman"/>
+          <w:b/>
+          <w:bCs/>
+          <w:color w:val="auto"/>
+        </w:rPr>
+        <w:t xml:space="preserve"> </w:t>
+      </w:r>
     </w:p>
     <w:p>
       <w:pPr>
@@ -11177,6 +12168,60 @@
           <w:szCs w:val="24"/>
         </w:rPr>
       </w:pPr>
+      <w:proofErr w:type="spellStart"/>
+      <w:r>
+        <w:rPr>
+          <w:rFonts w:ascii="Times New Roman" w:hAnsi="Times New Roman" w:cs="Times New Roman"/>
+          <w:sz w:val="24"/>
+          <w:szCs w:val="24"/>
+        </w:rPr>
+        <w:t>create</w:t>
+      </w:r>
+      <w:proofErr w:type="spellEnd"/>
+      <w:r>
+        <w:rPr>
+          <w:rFonts w:ascii="Times New Roman" w:hAnsi="Times New Roman" w:cs="Times New Roman"/>
+          <w:sz w:val="24"/>
+          <w:szCs w:val="24"/>
+        </w:rPr>
+        <w:t xml:space="preserve"> </w:t>
+      </w:r>
+      <w:proofErr w:type="spellStart"/>
+      <w:r>
+        <w:rPr>
+          <w:rFonts w:ascii="Times New Roman" w:hAnsi="Times New Roman" w:cs="Times New Roman"/>
+          <w:sz w:val="24"/>
+          <w:szCs w:val="24"/>
+        </w:rPr>
+        <w:t>view</w:t>
+      </w:r>
+      <w:proofErr w:type="spellEnd"/>
+      <w:r>
+        <w:rPr>
+          <w:rFonts w:ascii="Times New Roman" w:hAnsi="Times New Roman" w:cs="Times New Roman"/>
+          <w:sz w:val="24"/>
+          <w:szCs w:val="24"/>
+        </w:rPr>
+        <w:t xml:space="preserve"> </w:t>
+      </w:r>
+      <w:proofErr w:type="spellStart"/>
+      <w:r>
+        <w:rPr>
+          <w:rFonts w:ascii="Times New Roman" w:hAnsi="Times New Roman" w:cs="Times New Roman"/>
+          <w:sz w:val="24"/>
+          <w:szCs w:val="24"/>
+        </w:rPr>
+        <w:t>reservas_clientes_restaurante</w:t>
+      </w:r>
+      <w:proofErr w:type="spellEnd"/>
+      <w:r>
+        <w:rPr>
+          <w:rFonts w:ascii="Times New Roman" w:hAnsi="Times New Roman" w:cs="Times New Roman"/>
+          <w:sz w:val="24"/>
+          <w:szCs w:val="24"/>
+        </w:rPr>
+        <w:t xml:space="preserve"> as</w:t>
+      </w:r>
     </w:p>
     <w:p>
       <w:pPr>
@@ -11188,6 +12233,116 @@
           <w:szCs w:val="24"/>
         </w:rPr>
       </w:pPr>
+      <w:proofErr w:type="spellStart"/>
+      <w:r>
+        <w:rPr>
+          <w:rFonts w:ascii="Times New Roman" w:hAnsi="Times New Roman" w:cs="Times New Roman"/>
+          <w:sz w:val="24"/>
+          <w:szCs w:val="24"/>
+        </w:rPr>
+        <w:t>select</w:t>
+      </w:r>
+      <w:proofErr w:type="spellEnd"/>
+      <w:r>
+        <w:rPr>
+          <w:rFonts w:ascii="Times New Roman" w:hAnsi="Times New Roman" w:cs="Times New Roman"/>
+          <w:sz w:val="24"/>
+          <w:szCs w:val="24"/>
+        </w:rPr>
+        <w:t xml:space="preserve"> </w:t>
+      </w:r>
+      <w:proofErr w:type="spellStart"/>
+      <w:proofErr w:type="gramStart"/>
+      <w:r>
+        <w:rPr>
+          <w:rFonts w:ascii="Times New Roman" w:hAnsi="Times New Roman" w:cs="Times New Roman"/>
+          <w:sz w:val="24"/>
+          <w:szCs w:val="24"/>
+        </w:rPr>
+        <w:t>c.cliente</w:t>
+      </w:r>
+      <w:proofErr w:type="gramEnd"/>
+      <w:r>
+        <w:rPr>
+          <w:rFonts w:ascii="Times New Roman" w:hAnsi="Times New Roman" w:cs="Times New Roman"/>
+          <w:sz w:val="24"/>
+          <w:szCs w:val="24"/>
+        </w:rPr>
+        <w:t>_nome</w:t>
+      </w:r>
+      <w:proofErr w:type="spellEnd"/>
+      <w:r>
+        <w:rPr>
+          <w:rFonts w:ascii="Times New Roman" w:hAnsi="Times New Roman" w:cs="Times New Roman"/>
+          <w:sz w:val="24"/>
+          <w:szCs w:val="24"/>
+        </w:rPr>
+        <w:t xml:space="preserve">, </w:t>
+      </w:r>
+      <w:proofErr w:type="spellStart"/>
+      <w:r>
+        <w:rPr>
+          <w:rFonts w:ascii="Times New Roman" w:hAnsi="Times New Roman" w:cs="Times New Roman"/>
+          <w:sz w:val="24"/>
+          <w:szCs w:val="24"/>
+        </w:rPr>
+        <w:t>r.reserva_codigo</w:t>
+      </w:r>
+      <w:proofErr w:type="spellEnd"/>
+      <w:r>
+        <w:rPr>
+          <w:rFonts w:ascii="Times New Roman" w:hAnsi="Times New Roman" w:cs="Times New Roman"/>
+          <w:sz w:val="24"/>
+          <w:szCs w:val="24"/>
+        </w:rPr>
+        <w:t xml:space="preserve">, </w:t>
+      </w:r>
+      <w:proofErr w:type="spellStart"/>
+      <w:r>
+        <w:rPr>
+          <w:rFonts w:ascii="Times New Roman" w:hAnsi="Times New Roman" w:cs="Times New Roman"/>
+          <w:sz w:val="24"/>
+          <w:szCs w:val="24"/>
+        </w:rPr>
+        <w:t>rs.restaurante_fantasia</w:t>
+      </w:r>
+      <w:proofErr w:type="spellEnd"/>
+      <w:r>
+        <w:rPr>
+          <w:rFonts w:ascii="Times New Roman" w:hAnsi="Times New Roman" w:cs="Times New Roman"/>
+          <w:sz w:val="24"/>
+          <w:szCs w:val="24"/>
+        </w:rPr>
+        <w:t xml:space="preserve"> </w:t>
+      </w:r>
+      <w:proofErr w:type="spellStart"/>
+      <w:r>
+        <w:rPr>
+          <w:rFonts w:ascii="Times New Roman" w:hAnsi="Times New Roman" w:cs="Times New Roman"/>
+          <w:sz w:val="24"/>
+          <w:szCs w:val="24"/>
+        </w:rPr>
+        <w:t>from</w:t>
+      </w:r>
+      <w:proofErr w:type="spellEnd"/>
+      <w:r>
+        <w:rPr>
+          <w:rFonts w:ascii="Times New Roman" w:hAnsi="Times New Roman" w:cs="Times New Roman"/>
+          <w:sz w:val="24"/>
+          <w:szCs w:val="24"/>
+        </w:rPr>
+        <w:t xml:space="preserve"> clientes c, reservas r, restaurantes </w:t>
+      </w:r>
+      <w:proofErr w:type="spellStart"/>
+      <w:r>
+        <w:rPr>
+          <w:rFonts w:ascii="Times New Roman" w:hAnsi="Times New Roman" w:cs="Times New Roman"/>
+          <w:sz w:val="24"/>
+          <w:szCs w:val="24"/>
+        </w:rPr>
+        <w:t>rs</w:t>
+      </w:r>
+      <w:proofErr w:type="spellEnd"/>
     </w:p>
     <w:p>
       <w:pPr>
@@ -11199,6 +12354,124 @@
           <w:szCs w:val="24"/>
         </w:rPr>
       </w:pPr>
+      <w:proofErr w:type="spellStart"/>
+      <w:r>
+        <w:rPr>
+          <w:rFonts w:ascii="Times New Roman" w:hAnsi="Times New Roman" w:cs="Times New Roman"/>
+          <w:sz w:val="24"/>
+          <w:szCs w:val="24"/>
+        </w:rPr>
+        <w:t>where</w:t>
+      </w:r>
+      <w:proofErr w:type="spellEnd"/>
+      <w:r>
+        <w:rPr>
+          <w:rFonts w:ascii="Times New Roman" w:hAnsi="Times New Roman" w:cs="Times New Roman"/>
+          <w:sz w:val="24"/>
+          <w:szCs w:val="24"/>
+        </w:rPr>
+        <w:t xml:space="preserve"> </w:t>
+      </w:r>
+      <w:proofErr w:type="spellStart"/>
+      <w:proofErr w:type="gramStart"/>
+      <w:r>
+        <w:rPr>
+          <w:rFonts w:ascii="Times New Roman" w:hAnsi="Times New Roman" w:cs="Times New Roman"/>
+          <w:sz w:val="24"/>
+          <w:szCs w:val="24"/>
+        </w:rPr>
+        <w:t>c.cliente</w:t>
+      </w:r>
+      <w:proofErr w:type="gramEnd"/>
+      <w:r>
+        <w:rPr>
+          <w:rFonts w:ascii="Times New Roman" w:hAnsi="Times New Roman" w:cs="Times New Roman"/>
+          <w:sz w:val="24"/>
+          <w:szCs w:val="24"/>
+        </w:rPr>
+        <w:t>_codigo</w:t>
+      </w:r>
+      <w:proofErr w:type="spellEnd"/>
+      <w:r>
+        <w:rPr>
+          <w:rFonts w:ascii="Times New Roman" w:hAnsi="Times New Roman" w:cs="Times New Roman"/>
+          <w:sz w:val="24"/>
+          <w:szCs w:val="24"/>
+        </w:rPr>
+        <w:t xml:space="preserve"> = </w:t>
+      </w:r>
+      <w:proofErr w:type="spellStart"/>
+      <w:r>
+        <w:rPr>
+          <w:rFonts w:ascii="Times New Roman" w:hAnsi="Times New Roman" w:cs="Times New Roman"/>
+          <w:sz w:val="24"/>
+          <w:szCs w:val="24"/>
+        </w:rPr>
+        <w:t>r.reserva_cliente_codigo</w:t>
+      </w:r>
+      <w:proofErr w:type="spellEnd"/>
+      <w:r>
+        <w:rPr>
+          <w:rFonts w:ascii="Times New Roman" w:hAnsi="Times New Roman" w:cs="Times New Roman"/>
+          <w:sz w:val="24"/>
+          <w:szCs w:val="24"/>
+        </w:rPr>
+        <w:t xml:space="preserve"> </w:t>
+      </w:r>
+      <w:proofErr w:type="spellStart"/>
+      <w:r>
+        <w:rPr>
+          <w:rFonts w:ascii="Times New Roman" w:hAnsi="Times New Roman" w:cs="Times New Roman"/>
+          <w:sz w:val="24"/>
+          <w:szCs w:val="24"/>
+        </w:rPr>
+        <w:t>and</w:t>
+      </w:r>
+      <w:proofErr w:type="spellEnd"/>
+      <w:r>
+        <w:rPr>
+          <w:rFonts w:ascii="Times New Roman" w:hAnsi="Times New Roman" w:cs="Times New Roman"/>
+          <w:sz w:val="24"/>
+          <w:szCs w:val="24"/>
+        </w:rPr>
+        <w:t xml:space="preserve"> </w:t>
+      </w:r>
+      <w:proofErr w:type="spellStart"/>
+      <w:r>
+        <w:rPr>
+          <w:rFonts w:ascii="Times New Roman" w:hAnsi="Times New Roman" w:cs="Times New Roman"/>
+          <w:sz w:val="24"/>
+          <w:szCs w:val="24"/>
+        </w:rPr>
+        <w:t>r.reserva_restaurante_codigo</w:t>
+      </w:r>
+      <w:proofErr w:type="spellEnd"/>
+      <w:r>
+        <w:rPr>
+          <w:rFonts w:ascii="Times New Roman" w:hAnsi="Times New Roman" w:cs="Times New Roman"/>
+          <w:sz w:val="24"/>
+          <w:szCs w:val="24"/>
+        </w:rPr>
+        <w:t xml:space="preserve"> = </w:t>
+      </w:r>
+      <w:proofErr w:type="spellStart"/>
+      <w:r>
+        <w:rPr>
+          <w:rFonts w:ascii="Times New Roman" w:hAnsi="Times New Roman" w:cs="Times New Roman"/>
+          <w:sz w:val="24"/>
+          <w:szCs w:val="24"/>
+        </w:rPr>
+        <w:t>rs.restaurante_codigo</w:t>
+      </w:r>
+      <w:proofErr w:type="spellEnd"/>
+      <w:r>
+        <w:rPr>
+          <w:rFonts w:ascii="Times New Roman" w:hAnsi="Times New Roman" w:cs="Times New Roman"/>
+          <w:sz w:val="24"/>
+          <w:szCs w:val="24"/>
+        </w:rPr>
+        <w:t>;</w:t>
+      </w:r>
     </w:p>
     <w:p>
       <w:pPr>
@@ -11221,6 +12494,55 @@
           <w:szCs w:val="24"/>
         </w:rPr>
       </w:pPr>
+      <w:r>
+        <w:rPr>
+          <w:rFonts w:ascii="Times New Roman" w:hAnsi="Times New Roman" w:cs="Times New Roman"/>
+          <w:noProof/>
+          <w:sz w:val="24"/>
+          <w:szCs w:val="24"/>
+        </w:rPr>
+        <w:drawing>
+          <wp:inline distT="0" distB="0" distL="0" distR="0" wp14:anchorId="166FF7FA" wp14:editId="7BEA978A">
+            <wp:extent cx="6188710" cy="2564130"/>
+            <wp:effectExtent l="0" t="0" r="2540" b="7620"/>
+            <wp:docPr id="1" name="Imagem 1" descr="Interface gráfica do usuário, Texto, Aplicativo&#10;&#10;Descrição gerada automaticamente"/>
+            <wp:cNvGraphicFramePr>
+              <a:graphicFrameLocks xmlns:a="http://schemas.openxmlformats.org/drawingml/2006/main" noChangeAspect="1"/>
+            </wp:cNvGraphicFramePr>
+            <a:graphic xmlns:a="http://schemas.openxmlformats.org/drawingml/2006/main">
+              <a:graphicData uri="http://schemas.openxmlformats.org/drawingml/2006/picture">
+                <pic:pic xmlns:pic="http://schemas.openxmlformats.org/drawingml/2006/picture">
+                  <pic:nvPicPr>
+                    <pic:cNvPr id="1" name="Imagem 1" descr="Interface gráfica do usuário, Texto, Aplicativo&#10;&#10;Descrição gerada automaticamente"/>
+                    <pic:cNvPicPr/>
+                  </pic:nvPicPr>
+                  <pic:blipFill>
+                    <a:blip r:embed="rId11">
+                      <a:extLst>
+                        <a:ext uri="{28A0092B-C50C-407E-A947-70E740481C1C}">
+                          <a14:useLocalDpi xmlns:a14="http://schemas.microsoft.com/office/drawing/2010/main" val="0"/>
+                        </a:ext>
+                      </a:extLst>
+                    </a:blip>
+                    <a:stretch>
+                      <a:fillRect/>
+                    </a:stretch>
+                  </pic:blipFill>
+                  <pic:spPr>
+                    <a:xfrm>
+                      <a:off x="0" y="0"/>
+                      <a:ext cx="6188710" cy="2564130"/>
+                    </a:xfrm>
+                    <a:prstGeom prst="rect">
+                      <a:avLst/>
+                    </a:prstGeom>
+                  </pic:spPr>
+                </pic:pic>
+              </a:graphicData>
+            </a:graphic>
+          </wp:inline>
+        </w:drawing>
+      </w:r>
     </w:p>
     <w:p>
       <w:pPr>
@@ -11247,25 +12569,1285 @@
     <w:p>
       <w:pPr>
         <w:pStyle w:val="PargrafodaLista"/>
+        <w:ind w:left="360"/>
+        <w:rPr>
+          <w:rFonts w:ascii="Times New Roman" w:hAnsi="Times New Roman" w:cs="Times New Roman"/>
+          <w:sz w:val="24"/>
+          <w:szCs w:val="24"/>
+        </w:rPr>
+      </w:pPr>
+    </w:p>
+    <w:p>
+      <w:pPr>
+        <w:pStyle w:val="PargrafodaLista"/>
+        <w:ind w:left="360"/>
+        <w:rPr>
+          <w:rFonts w:ascii="Times New Roman" w:hAnsi="Times New Roman" w:cs="Times New Roman"/>
+          <w:sz w:val="24"/>
+          <w:szCs w:val="24"/>
+        </w:rPr>
+      </w:pPr>
+    </w:p>
+    <w:p>
+      <w:pPr>
+        <w:pStyle w:val="PargrafodaLista"/>
+        <w:ind w:left="360"/>
+        <w:rPr>
+          <w:rFonts w:ascii="Times New Roman" w:hAnsi="Times New Roman" w:cs="Times New Roman"/>
+          <w:sz w:val="24"/>
+          <w:szCs w:val="24"/>
+        </w:rPr>
+      </w:pPr>
+    </w:p>
+    <w:p>
+      <w:pPr>
+        <w:pStyle w:val="PargrafodaLista"/>
+        <w:ind w:left="360"/>
+        <w:rPr>
+          <w:rFonts w:ascii="Times New Roman" w:hAnsi="Times New Roman" w:cs="Times New Roman"/>
+          <w:sz w:val="24"/>
+          <w:szCs w:val="24"/>
+        </w:rPr>
+      </w:pPr>
+    </w:p>
+    <w:p>
+      <w:pPr>
+        <w:pStyle w:val="PargrafodaLista"/>
+        <w:ind w:left="360"/>
+        <w:rPr>
+          <w:rFonts w:ascii="Times New Roman" w:hAnsi="Times New Roman" w:cs="Times New Roman"/>
+          <w:sz w:val="24"/>
+          <w:szCs w:val="24"/>
+        </w:rPr>
+      </w:pPr>
+    </w:p>
+    <w:p>
+      <w:pPr>
+        <w:pStyle w:val="PargrafodaLista"/>
+        <w:ind w:left="360"/>
+        <w:rPr>
+          <w:rFonts w:ascii="Times New Roman" w:hAnsi="Times New Roman" w:cs="Times New Roman"/>
+          <w:sz w:val="24"/>
+          <w:szCs w:val="24"/>
+        </w:rPr>
+      </w:pPr>
+    </w:p>
+    <w:p>
+      <w:pPr>
+        <w:pStyle w:val="PargrafodaLista"/>
+        <w:ind w:left="360"/>
+        <w:rPr>
+          <w:rFonts w:ascii="Times New Roman" w:hAnsi="Times New Roman" w:cs="Times New Roman"/>
+          <w:sz w:val="24"/>
+          <w:szCs w:val="24"/>
+        </w:rPr>
+      </w:pPr>
+    </w:p>
+    <w:p>
+      <w:pPr>
+        <w:pStyle w:val="PargrafodaLista"/>
+        <w:ind w:left="360"/>
+        <w:rPr>
+          <w:rFonts w:ascii="Times New Roman" w:hAnsi="Times New Roman" w:cs="Times New Roman"/>
+          <w:sz w:val="24"/>
+          <w:szCs w:val="24"/>
+        </w:rPr>
+      </w:pPr>
+    </w:p>
+    <w:p>
+      <w:pPr>
+        <w:pStyle w:val="PargrafodaLista"/>
+        <w:ind w:left="360"/>
+        <w:rPr>
+          <w:rFonts w:ascii="Times New Roman" w:hAnsi="Times New Roman" w:cs="Times New Roman"/>
+          <w:sz w:val="24"/>
+          <w:szCs w:val="24"/>
+        </w:rPr>
+      </w:pPr>
+    </w:p>
+    <w:p>
+      <w:pPr>
+        <w:pStyle w:val="PargrafodaLista"/>
+        <w:ind w:left="360"/>
+        <w:rPr>
+          <w:rFonts w:ascii="Times New Roman" w:hAnsi="Times New Roman" w:cs="Times New Roman"/>
+          <w:sz w:val="24"/>
+          <w:szCs w:val="24"/>
+        </w:rPr>
+      </w:pPr>
+    </w:p>
+    <w:p>
+      <w:pPr>
+        <w:pStyle w:val="Ttulo1"/>
+        <w:numPr>
+          <w:ilvl w:val="0"/>
+          <w:numId w:val="1"/>
+        </w:numPr>
+        <w:spacing w:line="360" w:lineRule="auto"/>
         <w:rPr>
           <w:rFonts w:ascii="Times New Roman" w:hAnsi="Times New Roman" w:cs="Times New Roman"/>
           <w:b/>
           <w:bCs/>
-          <w:sz w:val="28"/>
-          <w:szCs w:val="28"/>
-        </w:rPr>
-      </w:pPr>
-    </w:p>
-    <w:p>
-      <w:pPr>
+          <w:color w:val="auto"/>
+        </w:rPr>
+      </w:pPr>
+      <w:bookmarkStart w:id="13" w:name="_Toc59957289"/>
+      <w:r>
         <w:rPr>
           <w:rFonts w:ascii="Times New Roman" w:hAnsi="Times New Roman" w:cs="Times New Roman"/>
           <w:b/>
           <w:bCs/>
-          <w:sz w:val="28"/>
-          <w:szCs w:val="28"/>
-        </w:rPr>
-      </w:pPr>
+          <w:color w:val="auto"/>
+        </w:rPr>
+        <w:t>Sistema de Log (gatilhos)</w:t>
+      </w:r>
+      <w:bookmarkEnd w:id="13"/>
+    </w:p>
+    <w:p>
+      <w:pPr>
+        <w:pStyle w:val="PargrafodaLista"/>
+        <w:ind w:left="360"/>
+        <w:rPr>
+          <w:rFonts w:ascii="Times New Roman" w:hAnsi="Times New Roman" w:cs="Times New Roman"/>
+        </w:rPr>
+      </w:pPr>
+    </w:p>
+    <w:p>
+      <w:pPr>
+        <w:rPr>
+          <w:rFonts w:ascii="Times New Roman" w:hAnsi="Times New Roman" w:cs="Times New Roman"/>
+          <w:sz w:val="24"/>
+          <w:szCs w:val="24"/>
+        </w:rPr>
+      </w:pPr>
+      <w:r>
+        <w:rPr>
+          <w:rFonts w:ascii="Times New Roman" w:hAnsi="Times New Roman" w:cs="Times New Roman"/>
+          <w:sz w:val="24"/>
+          <w:szCs w:val="24"/>
+        </w:rPr>
+        <w:t>CREATE TABLE auditoria (</w:t>
+      </w:r>
+    </w:p>
+    <w:p>
+      <w:pPr>
+        <w:rPr>
+          <w:rFonts w:ascii="Times New Roman" w:hAnsi="Times New Roman" w:cs="Times New Roman"/>
+          <w:sz w:val="24"/>
+          <w:szCs w:val="24"/>
+        </w:rPr>
+      </w:pPr>
+      <w:proofErr w:type="spellStart"/>
+      <w:r>
+        <w:rPr>
+          <w:rFonts w:ascii="Times New Roman" w:hAnsi="Times New Roman" w:cs="Times New Roman"/>
+          <w:sz w:val="24"/>
+          <w:szCs w:val="24"/>
+        </w:rPr>
+        <w:t>auditoria_id</w:t>
+      </w:r>
+      <w:proofErr w:type="spellEnd"/>
+      <w:r>
+        <w:rPr>
+          <w:rFonts w:ascii="Times New Roman" w:hAnsi="Times New Roman" w:cs="Times New Roman"/>
+          <w:sz w:val="24"/>
+          <w:szCs w:val="24"/>
+        </w:rPr>
+        <w:t xml:space="preserve"> INT NOT NULL AUTO_INCREMENT PRIMARY </w:t>
+      </w:r>
+      <w:proofErr w:type="gramStart"/>
+      <w:r>
+        <w:rPr>
+          <w:rFonts w:ascii="Times New Roman" w:hAnsi="Times New Roman" w:cs="Times New Roman"/>
+          <w:sz w:val="24"/>
+          <w:szCs w:val="24"/>
+        </w:rPr>
+        <w:t>KEY ,</w:t>
+      </w:r>
+      <w:proofErr w:type="gramEnd"/>
+    </w:p>
+    <w:p>
+      <w:pPr>
+        <w:rPr>
+          <w:rFonts w:ascii="Times New Roman" w:hAnsi="Times New Roman" w:cs="Times New Roman"/>
+          <w:sz w:val="24"/>
+          <w:szCs w:val="24"/>
+        </w:rPr>
+      </w:pPr>
+      <w:r>
+        <w:rPr>
+          <w:rFonts w:ascii="Times New Roman" w:hAnsi="Times New Roman" w:cs="Times New Roman"/>
+          <w:sz w:val="24"/>
+          <w:szCs w:val="24"/>
+        </w:rPr>
+        <w:t xml:space="preserve">tipo </w:t>
+      </w:r>
+      <w:proofErr w:type="gramStart"/>
+      <w:r>
+        <w:rPr>
+          <w:rFonts w:ascii="Times New Roman" w:hAnsi="Times New Roman" w:cs="Times New Roman"/>
+          <w:sz w:val="24"/>
+          <w:szCs w:val="24"/>
+        </w:rPr>
+        <w:t>VARCHAR( 50</w:t>
+      </w:r>
+      <w:proofErr w:type="gramEnd"/>
+      <w:r>
+        <w:rPr>
+          <w:rFonts w:ascii="Times New Roman" w:hAnsi="Times New Roman" w:cs="Times New Roman"/>
+          <w:sz w:val="24"/>
+          <w:szCs w:val="24"/>
+        </w:rPr>
+        <w:t xml:space="preserve"> ) NOT NULL ,</w:t>
+      </w:r>
+    </w:p>
+    <w:p>
+      <w:pPr>
+        <w:rPr>
+          <w:rFonts w:ascii="Times New Roman" w:hAnsi="Times New Roman" w:cs="Times New Roman"/>
+          <w:sz w:val="24"/>
+          <w:szCs w:val="24"/>
+        </w:rPr>
+      </w:pPr>
+      <w:proofErr w:type="spellStart"/>
+      <w:r>
+        <w:rPr>
+          <w:rFonts w:ascii="Times New Roman" w:hAnsi="Times New Roman" w:cs="Times New Roman"/>
+          <w:sz w:val="24"/>
+          <w:szCs w:val="24"/>
+        </w:rPr>
+        <w:t>nome_tabela</w:t>
+      </w:r>
+      <w:proofErr w:type="spellEnd"/>
+      <w:r>
+        <w:rPr>
+          <w:rFonts w:ascii="Times New Roman" w:hAnsi="Times New Roman" w:cs="Times New Roman"/>
+          <w:sz w:val="24"/>
+          <w:szCs w:val="24"/>
+        </w:rPr>
+        <w:t xml:space="preserve"> </w:t>
+      </w:r>
+      <w:proofErr w:type="spellStart"/>
+      <w:proofErr w:type="gramStart"/>
+      <w:r>
+        <w:rPr>
+          <w:rFonts w:ascii="Times New Roman" w:hAnsi="Times New Roman" w:cs="Times New Roman"/>
+          <w:sz w:val="24"/>
+          <w:szCs w:val="24"/>
+        </w:rPr>
+        <w:t>varchar</w:t>
+      </w:r>
+      <w:proofErr w:type="spellEnd"/>
+      <w:r>
+        <w:rPr>
+          <w:rFonts w:ascii="Times New Roman" w:hAnsi="Times New Roman" w:cs="Times New Roman"/>
+          <w:sz w:val="24"/>
+          <w:szCs w:val="24"/>
+        </w:rPr>
+        <w:t>(</w:t>
+      </w:r>
+      <w:proofErr w:type="gramEnd"/>
+      <w:r>
+        <w:rPr>
+          <w:rFonts w:ascii="Times New Roman" w:hAnsi="Times New Roman" w:cs="Times New Roman"/>
+          <w:sz w:val="24"/>
+          <w:szCs w:val="24"/>
+        </w:rPr>
+        <w:t>50) NOT NULL ,</w:t>
+      </w:r>
+    </w:p>
+    <w:p>
+      <w:pPr>
+        <w:rPr>
+          <w:rFonts w:ascii="Times New Roman" w:hAnsi="Times New Roman" w:cs="Times New Roman"/>
+          <w:sz w:val="24"/>
+          <w:szCs w:val="24"/>
+        </w:rPr>
+      </w:pPr>
+      <w:proofErr w:type="spellStart"/>
+      <w:r>
+        <w:rPr>
+          <w:rFonts w:ascii="Times New Roman" w:hAnsi="Times New Roman" w:cs="Times New Roman"/>
+          <w:sz w:val="24"/>
+          <w:szCs w:val="24"/>
+        </w:rPr>
+        <w:t>data_modificacao</w:t>
+      </w:r>
+      <w:proofErr w:type="spellEnd"/>
+      <w:r>
+        <w:rPr>
+          <w:rFonts w:ascii="Times New Roman" w:hAnsi="Times New Roman" w:cs="Times New Roman"/>
+          <w:sz w:val="24"/>
+          <w:szCs w:val="24"/>
+        </w:rPr>
+        <w:t xml:space="preserve"> DATETIME NOT NULL,</w:t>
+      </w:r>
+    </w:p>
+    <w:p>
+      <w:pPr>
+        <w:rPr>
+          <w:rFonts w:ascii="Times New Roman" w:hAnsi="Times New Roman" w:cs="Times New Roman"/>
+          <w:sz w:val="24"/>
+          <w:szCs w:val="24"/>
+        </w:rPr>
+      </w:pPr>
+      <w:proofErr w:type="spellStart"/>
+      <w:r>
+        <w:rPr>
+          <w:rFonts w:ascii="Times New Roman" w:hAnsi="Times New Roman" w:cs="Times New Roman"/>
+          <w:sz w:val="24"/>
+          <w:szCs w:val="24"/>
+        </w:rPr>
+        <w:t>usuario</w:t>
+      </w:r>
+      <w:proofErr w:type="spellEnd"/>
+      <w:r>
+        <w:rPr>
+          <w:rFonts w:ascii="Times New Roman" w:hAnsi="Times New Roman" w:cs="Times New Roman"/>
+          <w:sz w:val="24"/>
+          <w:szCs w:val="24"/>
+        </w:rPr>
+        <w:t xml:space="preserve"> </w:t>
+      </w:r>
+      <w:proofErr w:type="spellStart"/>
+      <w:proofErr w:type="gramStart"/>
+      <w:r>
+        <w:rPr>
+          <w:rFonts w:ascii="Times New Roman" w:hAnsi="Times New Roman" w:cs="Times New Roman"/>
+          <w:sz w:val="24"/>
+          <w:szCs w:val="24"/>
+        </w:rPr>
+        <w:t>varchar</w:t>
+      </w:r>
+      <w:proofErr w:type="spellEnd"/>
+      <w:r>
+        <w:rPr>
+          <w:rFonts w:ascii="Times New Roman" w:hAnsi="Times New Roman" w:cs="Times New Roman"/>
+          <w:sz w:val="24"/>
+          <w:szCs w:val="24"/>
+        </w:rPr>
+        <w:t>(</w:t>
+      </w:r>
+      <w:proofErr w:type="gramEnd"/>
+      <w:r>
+        <w:rPr>
+          <w:rFonts w:ascii="Times New Roman" w:hAnsi="Times New Roman" w:cs="Times New Roman"/>
+          <w:sz w:val="24"/>
+          <w:szCs w:val="24"/>
+        </w:rPr>
+        <w:t>50) NOT NULL</w:t>
+      </w:r>
+    </w:p>
+    <w:p>
+      <w:pPr>
+        <w:rPr>
+          <w:rFonts w:ascii="Times New Roman" w:hAnsi="Times New Roman" w:cs="Times New Roman"/>
+          <w:sz w:val="24"/>
+          <w:szCs w:val="24"/>
+        </w:rPr>
+      </w:pPr>
+      <w:r>
+        <w:rPr>
+          <w:rFonts w:ascii="Times New Roman" w:hAnsi="Times New Roman" w:cs="Times New Roman"/>
+          <w:sz w:val="24"/>
+          <w:szCs w:val="24"/>
+        </w:rPr>
+        <w:t>);</w:t>
+      </w:r>
+    </w:p>
+    <w:p>
+      <w:pPr>
+        <w:rPr>
+          <w:rFonts w:ascii="Times New Roman" w:hAnsi="Times New Roman" w:cs="Times New Roman"/>
+          <w:sz w:val="24"/>
+          <w:szCs w:val="24"/>
+        </w:rPr>
+      </w:pPr>
+      <w:r>
+        <w:rPr>
+          <w:rFonts w:ascii="Times New Roman" w:hAnsi="Times New Roman" w:cs="Times New Roman"/>
+          <w:sz w:val="24"/>
+          <w:szCs w:val="24"/>
+        </w:rPr>
+        <w:t>DELIMITER $$</w:t>
+      </w:r>
+    </w:p>
+    <w:p>
+      <w:pPr>
+        <w:rPr>
+          <w:rFonts w:ascii="Times New Roman" w:hAnsi="Times New Roman" w:cs="Times New Roman"/>
+          <w:sz w:val="24"/>
+          <w:szCs w:val="24"/>
+        </w:rPr>
+      </w:pPr>
+      <w:r>
+        <w:rPr>
+          <w:rFonts w:ascii="Times New Roman" w:hAnsi="Times New Roman" w:cs="Times New Roman"/>
+          <w:sz w:val="24"/>
+          <w:szCs w:val="24"/>
+        </w:rPr>
+        <w:t xml:space="preserve">CREATE TRIGGER </w:t>
+      </w:r>
+      <w:proofErr w:type="spellStart"/>
+      <w:r>
+        <w:rPr>
+          <w:rFonts w:ascii="Times New Roman" w:hAnsi="Times New Roman" w:cs="Times New Roman"/>
+          <w:sz w:val="24"/>
+          <w:szCs w:val="24"/>
+        </w:rPr>
+        <w:t>pratos_u</w:t>
+      </w:r>
+      <w:proofErr w:type="spellEnd"/>
+      <w:r>
+        <w:rPr>
+          <w:rFonts w:ascii="Times New Roman" w:hAnsi="Times New Roman" w:cs="Times New Roman"/>
+          <w:sz w:val="24"/>
+          <w:szCs w:val="24"/>
+        </w:rPr>
+        <w:t xml:space="preserve"> AFTER UPDATE </w:t>
+      </w:r>
+      <w:proofErr w:type="spellStart"/>
+      <w:r>
+        <w:rPr>
+          <w:rFonts w:ascii="Times New Roman" w:hAnsi="Times New Roman" w:cs="Times New Roman"/>
+          <w:sz w:val="24"/>
+          <w:szCs w:val="24"/>
+        </w:rPr>
+        <w:t>on</w:t>
+      </w:r>
+      <w:proofErr w:type="spellEnd"/>
+      <w:r>
+        <w:rPr>
+          <w:rFonts w:ascii="Times New Roman" w:hAnsi="Times New Roman" w:cs="Times New Roman"/>
+          <w:sz w:val="24"/>
+          <w:szCs w:val="24"/>
+        </w:rPr>
+        <w:t xml:space="preserve"> pratos</w:t>
+      </w:r>
+    </w:p>
+    <w:p>
+      <w:pPr>
+        <w:rPr>
+          <w:rFonts w:ascii="Times New Roman" w:hAnsi="Times New Roman" w:cs="Times New Roman"/>
+          <w:sz w:val="24"/>
+          <w:szCs w:val="24"/>
+        </w:rPr>
+      </w:pPr>
+      <w:r>
+        <w:rPr>
+          <w:rFonts w:ascii="Times New Roman" w:hAnsi="Times New Roman" w:cs="Times New Roman"/>
+          <w:sz w:val="24"/>
+          <w:szCs w:val="24"/>
+        </w:rPr>
+        <w:t>FOR EACH ROW</w:t>
+      </w:r>
+    </w:p>
+    <w:p>
+      <w:pPr>
+        <w:rPr>
+          <w:rFonts w:ascii="Times New Roman" w:hAnsi="Times New Roman" w:cs="Times New Roman"/>
+          <w:sz w:val="24"/>
+          <w:szCs w:val="24"/>
+        </w:rPr>
+      </w:pPr>
+      <w:r>
+        <w:rPr>
+          <w:rFonts w:ascii="Times New Roman" w:hAnsi="Times New Roman" w:cs="Times New Roman"/>
+          <w:sz w:val="24"/>
+          <w:szCs w:val="24"/>
+        </w:rPr>
+        <w:t>BEGIN</w:t>
+      </w:r>
+    </w:p>
+    <w:p>
+      <w:pPr>
+        <w:rPr>
+          <w:rFonts w:ascii="Times New Roman" w:hAnsi="Times New Roman" w:cs="Times New Roman"/>
+          <w:sz w:val="24"/>
+          <w:szCs w:val="24"/>
+        </w:rPr>
+      </w:pPr>
+      <w:r>
+        <w:rPr>
+          <w:rFonts w:ascii="Times New Roman" w:hAnsi="Times New Roman" w:cs="Times New Roman"/>
+          <w:sz w:val="24"/>
+          <w:szCs w:val="24"/>
+        </w:rPr>
+        <w:t>INSERT INTO auditoria</w:t>
+      </w:r>
+    </w:p>
+    <w:p>
+      <w:pPr>
+        <w:rPr>
+          <w:rFonts w:ascii="Times New Roman" w:hAnsi="Times New Roman" w:cs="Times New Roman"/>
+          <w:sz w:val="24"/>
+          <w:szCs w:val="24"/>
+        </w:rPr>
+      </w:pPr>
+      <w:r>
+        <w:rPr>
+          <w:rFonts w:ascii="Times New Roman" w:hAnsi="Times New Roman" w:cs="Times New Roman"/>
+          <w:sz w:val="24"/>
+          <w:szCs w:val="24"/>
+        </w:rPr>
+        <w:t xml:space="preserve">(tipo, </w:t>
+      </w:r>
+      <w:proofErr w:type="spellStart"/>
+      <w:r>
+        <w:rPr>
+          <w:rFonts w:ascii="Times New Roman" w:hAnsi="Times New Roman" w:cs="Times New Roman"/>
+          <w:sz w:val="24"/>
+          <w:szCs w:val="24"/>
+        </w:rPr>
+        <w:t>nome_tabela</w:t>
+      </w:r>
+      <w:proofErr w:type="spellEnd"/>
+      <w:r>
+        <w:rPr>
+          <w:rFonts w:ascii="Times New Roman" w:hAnsi="Times New Roman" w:cs="Times New Roman"/>
+          <w:sz w:val="24"/>
+          <w:szCs w:val="24"/>
+        </w:rPr>
+        <w:t xml:space="preserve">, </w:t>
+      </w:r>
+      <w:proofErr w:type="spellStart"/>
+      <w:r>
+        <w:rPr>
+          <w:rFonts w:ascii="Times New Roman" w:hAnsi="Times New Roman" w:cs="Times New Roman"/>
+          <w:sz w:val="24"/>
+          <w:szCs w:val="24"/>
+        </w:rPr>
+        <w:t>data_modificacao</w:t>
+      </w:r>
+      <w:proofErr w:type="spellEnd"/>
+      <w:r>
+        <w:rPr>
+          <w:rFonts w:ascii="Times New Roman" w:hAnsi="Times New Roman" w:cs="Times New Roman"/>
+          <w:sz w:val="24"/>
+          <w:szCs w:val="24"/>
+        </w:rPr>
+        <w:t xml:space="preserve">, </w:t>
+      </w:r>
+      <w:proofErr w:type="spellStart"/>
+      <w:r>
+        <w:rPr>
+          <w:rFonts w:ascii="Times New Roman" w:hAnsi="Times New Roman" w:cs="Times New Roman"/>
+          <w:sz w:val="24"/>
+          <w:szCs w:val="24"/>
+        </w:rPr>
+        <w:t>usuario</w:t>
+      </w:r>
+      <w:proofErr w:type="spellEnd"/>
+      <w:r>
+        <w:rPr>
+          <w:rFonts w:ascii="Times New Roman" w:hAnsi="Times New Roman" w:cs="Times New Roman"/>
+          <w:sz w:val="24"/>
+          <w:szCs w:val="24"/>
+        </w:rPr>
+        <w:t>)</w:t>
+      </w:r>
+    </w:p>
+    <w:p>
+      <w:pPr>
+        <w:rPr>
+          <w:rFonts w:ascii="Times New Roman" w:hAnsi="Times New Roman" w:cs="Times New Roman"/>
+          <w:sz w:val="24"/>
+          <w:szCs w:val="24"/>
+        </w:rPr>
+      </w:pPr>
+      <w:r>
+        <w:rPr>
+          <w:rFonts w:ascii="Times New Roman" w:hAnsi="Times New Roman" w:cs="Times New Roman"/>
+          <w:sz w:val="24"/>
+          <w:szCs w:val="24"/>
+        </w:rPr>
+        <w:t>VALUES</w:t>
+      </w:r>
+    </w:p>
+    <w:p>
+      <w:pPr>
+        <w:rPr>
+          <w:rFonts w:ascii="Times New Roman" w:hAnsi="Times New Roman" w:cs="Times New Roman"/>
+          <w:sz w:val="24"/>
+          <w:szCs w:val="24"/>
+        </w:rPr>
+      </w:pPr>
+      <w:r>
+        <w:rPr>
+          <w:rFonts w:ascii="Times New Roman" w:hAnsi="Times New Roman" w:cs="Times New Roman"/>
+          <w:sz w:val="24"/>
+          <w:szCs w:val="24"/>
+        </w:rPr>
+        <w:t xml:space="preserve">("UPDATE", "restaurante", </w:t>
+      </w:r>
+      <w:proofErr w:type="gramStart"/>
+      <w:r>
+        <w:rPr>
+          <w:rFonts w:ascii="Times New Roman" w:hAnsi="Times New Roman" w:cs="Times New Roman"/>
+          <w:sz w:val="24"/>
+          <w:szCs w:val="24"/>
+        </w:rPr>
+        <w:t>NOW(</w:t>
+      </w:r>
+      <w:proofErr w:type="gramEnd"/>
+      <w:r>
+        <w:rPr>
+          <w:rFonts w:ascii="Times New Roman" w:hAnsi="Times New Roman" w:cs="Times New Roman"/>
+          <w:sz w:val="24"/>
+          <w:szCs w:val="24"/>
+        </w:rPr>
+        <w:t>), USER());</w:t>
+      </w:r>
+    </w:p>
+    <w:p>
+      <w:pPr>
+        <w:rPr>
+          <w:rFonts w:ascii="Times New Roman" w:hAnsi="Times New Roman" w:cs="Times New Roman"/>
+          <w:sz w:val="24"/>
+          <w:szCs w:val="24"/>
+        </w:rPr>
+      </w:pPr>
+      <w:r>
+        <w:rPr>
+          <w:rFonts w:ascii="Times New Roman" w:hAnsi="Times New Roman" w:cs="Times New Roman"/>
+          <w:sz w:val="24"/>
+          <w:szCs w:val="24"/>
+        </w:rPr>
+        <w:t>END$$</w:t>
+      </w:r>
+    </w:p>
+    <w:p>
+      <w:pPr>
+        <w:rPr>
+          <w:rFonts w:ascii="Times New Roman" w:hAnsi="Times New Roman" w:cs="Times New Roman"/>
+          <w:sz w:val="24"/>
+          <w:szCs w:val="24"/>
+        </w:rPr>
+      </w:pPr>
+      <w:proofErr w:type="gramStart"/>
+      <w:r>
+        <w:rPr>
+          <w:rFonts w:ascii="Times New Roman" w:hAnsi="Times New Roman" w:cs="Times New Roman"/>
+          <w:sz w:val="24"/>
+          <w:szCs w:val="24"/>
+        </w:rPr>
+        <w:t>DELIMITER ;</w:t>
+      </w:r>
+      <w:proofErr w:type="gramEnd"/>
+    </w:p>
+    <w:p>
+      <w:pPr>
+        <w:rPr>
+          <w:rFonts w:ascii="Times New Roman" w:hAnsi="Times New Roman" w:cs="Times New Roman"/>
+          <w:sz w:val="24"/>
+          <w:szCs w:val="24"/>
+        </w:rPr>
+      </w:pPr>
+    </w:p>
+    <w:p>
+      <w:pPr>
+        <w:rPr>
+          <w:rFonts w:ascii="Times New Roman" w:hAnsi="Times New Roman" w:cs="Times New Roman"/>
+          <w:sz w:val="24"/>
+          <w:szCs w:val="24"/>
+        </w:rPr>
+      </w:pPr>
+      <w:r>
+        <w:rPr>
+          <w:rFonts w:ascii="Times New Roman" w:hAnsi="Times New Roman" w:cs="Times New Roman"/>
+          <w:sz w:val="24"/>
+          <w:szCs w:val="24"/>
+        </w:rPr>
+        <w:t>DELIMITER $$</w:t>
+      </w:r>
+    </w:p>
+    <w:p>
+      <w:pPr>
+        <w:rPr>
+          <w:rFonts w:ascii="Times New Roman" w:hAnsi="Times New Roman" w:cs="Times New Roman"/>
+          <w:sz w:val="24"/>
+          <w:szCs w:val="24"/>
+        </w:rPr>
+      </w:pPr>
+      <w:r>
+        <w:rPr>
+          <w:rFonts w:ascii="Times New Roman" w:hAnsi="Times New Roman" w:cs="Times New Roman"/>
+          <w:sz w:val="24"/>
+          <w:szCs w:val="24"/>
+        </w:rPr>
+        <w:t xml:space="preserve">CREATE TRIGGER </w:t>
+      </w:r>
+      <w:proofErr w:type="spellStart"/>
+      <w:r>
+        <w:rPr>
+          <w:rFonts w:ascii="Times New Roman" w:hAnsi="Times New Roman" w:cs="Times New Roman"/>
+          <w:sz w:val="24"/>
+          <w:szCs w:val="24"/>
+        </w:rPr>
+        <w:t>pratos_u</w:t>
+      </w:r>
+      <w:proofErr w:type="spellEnd"/>
+      <w:r>
+        <w:rPr>
+          <w:rFonts w:ascii="Times New Roman" w:hAnsi="Times New Roman" w:cs="Times New Roman"/>
+          <w:sz w:val="24"/>
+          <w:szCs w:val="24"/>
+        </w:rPr>
+        <w:t xml:space="preserve"> AFTER UPDATE </w:t>
+      </w:r>
+      <w:proofErr w:type="spellStart"/>
+      <w:r>
+        <w:rPr>
+          <w:rFonts w:ascii="Times New Roman" w:hAnsi="Times New Roman" w:cs="Times New Roman"/>
+          <w:sz w:val="24"/>
+          <w:szCs w:val="24"/>
+        </w:rPr>
+        <w:t>on</w:t>
+      </w:r>
+      <w:proofErr w:type="spellEnd"/>
+      <w:r>
+        <w:rPr>
+          <w:rFonts w:ascii="Times New Roman" w:hAnsi="Times New Roman" w:cs="Times New Roman"/>
+          <w:sz w:val="24"/>
+          <w:szCs w:val="24"/>
+        </w:rPr>
+        <w:t xml:space="preserve"> pratos</w:t>
+      </w:r>
+    </w:p>
+    <w:p>
+      <w:pPr>
+        <w:rPr>
+          <w:rFonts w:ascii="Times New Roman" w:hAnsi="Times New Roman" w:cs="Times New Roman"/>
+          <w:sz w:val="24"/>
+          <w:szCs w:val="24"/>
+        </w:rPr>
+      </w:pPr>
+      <w:r>
+        <w:rPr>
+          <w:rFonts w:ascii="Times New Roman" w:hAnsi="Times New Roman" w:cs="Times New Roman"/>
+          <w:sz w:val="24"/>
+          <w:szCs w:val="24"/>
+        </w:rPr>
+        <w:t>FOR EACH ROW</w:t>
+      </w:r>
+    </w:p>
+    <w:p>
+      <w:pPr>
+        <w:rPr>
+          <w:rFonts w:ascii="Times New Roman" w:hAnsi="Times New Roman" w:cs="Times New Roman"/>
+          <w:sz w:val="24"/>
+          <w:szCs w:val="24"/>
+        </w:rPr>
+      </w:pPr>
+      <w:r>
+        <w:rPr>
+          <w:rFonts w:ascii="Times New Roman" w:hAnsi="Times New Roman" w:cs="Times New Roman"/>
+          <w:sz w:val="24"/>
+          <w:szCs w:val="24"/>
+        </w:rPr>
+        <w:t>BEGIN</w:t>
+      </w:r>
+    </w:p>
+    <w:p>
+      <w:pPr>
+        <w:rPr>
+          <w:rFonts w:ascii="Times New Roman" w:hAnsi="Times New Roman" w:cs="Times New Roman"/>
+          <w:sz w:val="24"/>
+          <w:szCs w:val="24"/>
+        </w:rPr>
+      </w:pPr>
+      <w:r>
+        <w:rPr>
+          <w:rFonts w:ascii="Times New Roman" w:hAnsi="Times New Roman" w:cs="Times New Roman"/>
+          <w:sz w:val="24"/>
+          <w:szCs w:val="24"/>
+        </w:rPr>
+        <w:t>INSERT INTO auditoria</w:t>
+      </w:r>
+    </w:p>
+    <w:p>
+      <w:pPr>
+        <w:rPr>
+          <w:rFonts w:ascii="Times New Roman" w:hAnsi="Times New Roman" w:cs="Times New Roman"/>
+          <w:sz w:val="24"/>
+          <w:szCs w:val="24"/>
+        </w:rPr>
+      </w:pPr>
+      <w:r>
+        <w:rPr>
+          <w:rFonts w:ascii="Times New Roman" w:hAnsi="Times New Roman" w:cs="Times New Roman"/>
+          <w:sz w:val="24"/>
+          <w:szCs w:val="24"/>
+        </w:rPr>
+        <w:t xml:space="preserve">(tipo, </w:t>
+      </w:r>
+      <w:proofErr w:type="spellStart"/>
+      <w:r>
+        <w:rPr>
+          <w:rFonts w:ascii="Times New Roman" w:hAnsi="Times New Roman" w:cs="Times New Roman"/>
+          <w:sz w:val="24"/>
+          <w:szCs w:val="24"/>
+        </w:rPr>
+        <w:t>nome_tabela</w:t>
+      </w:r>
+      <w:proofErr w:type="spellEnd"/>
+      <w:r>
+        <w:rPr>
+          <w:rFonts w:ascii="Times New Roman" w:hAnsi="Times New Roman" w:cs="Times New Roman"/>
+          <w:sz w:val="24"/>
+          <w:szCs w:val="24"/>
+        </w:rPr>
+        <w:t xml:space="preserve">, </w:t>
+      </w:r>
+      <w:proofErr w:type="spellStart"/>
+      <w:r>
+        <w:rPr>
+          <w:rFonts w:ascii="Times New Roman" w:hAnsi="Times New Roman" w:cs="Times New Roman"/>
+          <w:sz w:val="24"/>
+          <w:szCs w:val="24"/>
+        </w:rPr>
+        <w:t>data_modificacao</w:t>
+      </w:r>
+      <w:proofErr w:type="spellEnd"/>
+      <w:r>
+        <w:rPr>
+          <w:rFonts w:ascii="Times New Roman" w:hAnsi="Times New Roman" w:cs="Times New Roman"/>
+          <w:sz w:val="24"/>
+          <w:szCs w:val="24"/>
+        </w:rPr>
+        <w:t xml:space="preserve">, </w:t>
+      </w:r>
+      <w:proofErr w:type="spellStart"/>
+      <w:r>
+        <w:rPr>
+          <w:rFonts w:ascii="Times New Roman" w:hAnsi="Times New Roman" w:cs="Times New Roman"/>
+          <w:sz w:val="24"/>
+          <w:szCs w:val="24"/>
+        </w:rPr>
+        <w:t>usuario</w:t>
+      </w:r>
+      <w:proofErr w:type="spellEnd"/>
+      <w:r>
+        <w:rPr>
+          <w:rFonts w:ascii="Times New Roman" w:hAnsi="Times New Roman" w:cs="Times New Roman"/>
+          <w:sz w:val="24"/>
+          <w:szCs w:val="24"/>
+        </w:rPr>
+        <w:t>)</w:t>
+      </w:r>
+    </w:p>
+    <w:p>
+      <w:pPr>
+        <w:rPr>
+          <w:rFonts w:ascii="Times New Roman" w:hAnsi="Times New Roman" w:cs="Times New Roman"/>
+          <w:sz w:val="24"/>
+          <w:szCs w:val="24"/>
+        </w:rPr>
+      </w:pPr>
+      <w:r>
+        <w:rPr>
+          <w:rFonts w:ascii="Times New Roman" w:hAnsi="Times New Roman" w:cs="Times New Roman"/>
+          <w:sz w:val="24"/>
+          <w:szCs w:val="24"/>
+        </w:rPr>
+        <w:t>VALUES</w:t>
+      </w:r>
+    </w:p>
+    <w:p>
+      <w:pPr>
+        <w:rPr>
+          <w:rFonts w:ascii="Times New Roman" w:hAnsi="Times New Roman" w:cs="Times New Roman"/>
+          <w:sz w:val="24"/>
+          <w:szCs w:val="24"/>
+        </w:rPr>
+      </w:pPr>
+      <w:r>
+        <w:rPr>
+          <w:rFonts w:ascii="Times New Roman" w:hAnsi="Times New Roman" w:cs="Times New Roman"/>
+          <w:sz w:val="24"/>
+          <w:szCs w:val="24"/>
+        </w:rPr>
+        <w:t xml:space="preserve">("DELETE", "restaurante", </w:t>
+      </w:r>
+      <w:proofErr w:type="gramStart"/>
+      <w:r>
+        <w:rPr>
+          <w:rFonts w:ascii="Times New Roman" w:hAnsi="Times New Roman" w:cs="Times New Roman"/>
+          <w:sz w:val="24"/>
+          <w:szCs w:val="24"/>
+        </w:rPr>
+        <w:t>NOW(</w:t>
+      </w:r>
+      <w:proofErr w:type="gramEnd"/>
+      <w:r>
+        <w:rPr>
+          <w:rFonts w:ascii="Times New Roman" w:hAnsi="Times New Roman" w:cs="Times New Roman"/>
+          <w:sz w:val="24"/>
+          <w:szCs w:val="24"/>
+        </w:rPr>
+        <w:t>), USER());</w:t>
+      </w:r>
+    </w:p>
+    <w:p>
+      <w:pPr>
+        <w:rPr>
+          <w:rFonts w:ascii="Times New Roman" w:hAnsi="Times New Roman" w:cs="Times New Roman"/>
+          <w:sz w:val="24"/>
+          <w:szCs w:val="24"/>
+        </w:rPr>
+      </w:pPr>
+      <w:r>
+        <w:rPr>
+          <w:rFonts w:ascii="Times New Roman" w:hAnsi="Times New Roman" w:cs="Times New Roman"/>
+          <w:sz w:val="24"/>
+          <w:szCs w:val="24"/>
+        </w:rPr>
+        <w:t>END$$</w:t>
+      </w:r>
+    </w:p>
+    <w:p>
+      <w:pPr>
+        <w:rPr>
+          <w:rFonts w:ascii="Times New Roman" w:hAnsi="Times New Roman" w:cs="Times New Roman"/>
+          <w:sz w:val="24"/>
+          <w:szCs w:val="24"/>
+        </w:rPr>
+      </w:pPr>
+      <w:proofErr w:type="gramStart"/>
+      <w:r>
+        <w:rPr>
+          <w:rFonts w:ascii="Times New Roman" w:hAnsi="Times New Roman" w:cs="Times New Roman"/>
+          <w:sz w:val="24"/>
+          <w:szCs w:val="24"/>
+        </w:rPr>
+        <w:t>DELIMITER ;</w:t>
+      </w:r>
+      <w:proofErr w:type="gramEnd"/>
+    </w:p>
+    <w:p>
+      <w:pPr>
+        <w:rPr>
+          <w:rFonts w:ascii="Times New Roman" w:hAnsi="Times New Roman" w:cs="Times New Roman"/>
+          <w:sz w:val="24"/>
+          <w:szCs w:val="24"/>
+        </w:rPr>
+      </w:pPr>
+    </w:p>
+    <w:p>
+      <w:pPr>
+        <w:rPr>
+          <w:rFonts w:ascii="Times New Roman" w:hAnsi="Times New Roman" w:cs="Times New Roman"/>
+          <w:sz w:val="24"/>
+          <w:szCs w:val="24"/>
+        </w:rPr>
+      </w:pPr>
+      <w:r>
+        <w:rPr>
+          <w:rFonts w:ascii="Times New Roman" w:hAnsi="Times New Roman" w:cs="Times New Roman"/>
+          <w:sz w:val="24"/>
+          <w:szCs w:val="24"/>
+        </w:rPr>
+        <w:t>DELIMITER $$</w:t>
+      </w:r>
+    </w:p>
+    <w:p>
+      <w:pPr>
+        <w:rPr>
+          <w:rFonts w:ascii="Times New Roman" w:hAnsi="Times New Roman" w:cs="Times New Roman"/>
+          <w:sz w:val="24"/>
+          <w:szCs w:val="24"/>
+        </w:rPr>
+      </w:pPr>
+      <w:r>
+        <w:rPr>
+          <w:rFonts w:ascii="Times New Roman" w:hAnsi="Times New Roman" w:cs="Times New Roman"/>
+          <w:sz w:val="24"/>
+          <w:szCs w:val="24"/>
+        </w:rPr>
+        <w:t xml:space="preserve">CREATE TRIGGER </w:t>
+      </w:r>
+      <w:proofErr w:type="spellStart"/>
+      <w:r>
+        <w:rPr>
+          <w:rFonts w:ascii="Times New Roman" w:hAnsi="Times New Roman" w:cs="Times New Roman"/>
+          <w:sz w:val="24"/>
+          <w:szCs w:val="24"/>
+        </w:rPr>
+        <w:t>reservas_u</w:t>
+      </w:r>
+      <w:proofErr w:type="spellEnd"/>
+      <w:r>
+        <w:rPr>
+          <w:rFonts w:ascii="Times New Roman" w:hAnsi="Times New Roman" w:cs="Times New Roman"/>
+          <w:sz w:val="24"/>
+          <w:szCs w:val="24"/>
+        </w:rPr>
+        <w:t xml:space="preserve"> AFTER UPDATE </w:t>
+      </w:r>
+      <w:proofErr w:type="spellStart"/>
+      <w:r>
+        <w:rPr>
+          <w:rFonts w:ascii="Times New Roman" w:hAnsi="Times New Roman" w:cs="Times New Roman"/>
+          <w:sz w:val="24"/>
+          <w:szCs w:val="24"/>
+        </w:rPr>
+        <w:t>on</w:t>
+      </w:r>
+      <w:proofErr w:type="spellEnd"/>
+      <w:r>
+        <w:rPr>
+          <w:rFonts w:ascii="Times New Roman" w:hAnsi="Times New Roman" w:cs="Times New Roman"/>
+          <w:sz w:val="24"/>
+          <w:szCs w:val="24"/>
+        </w:rPr>
+        <w:t xml:space="preserve"> reservas</w:t>
+      </w:r>
+    </w:p>
+    <w:p>
+      <w:pPr>
+        <w:rPr>
+          <w:rFonts w:ascii="Times New Roman" w:hAnsi="Times New Roman" w:cs="Times New Roman"/>
+          <w:sz w:val="24"/>
+          <w:szCs w:val="24"/>
+        </w:rPr>
+      </w:pPr>
+      <w:r>
+        <w:rPr>
+          <w:rFonts w:ascii="Times New Roman" w:hAnsi="Times New Roman" w:cs="Times New Roman"/>
+          <w:sz w:val="24"/>
+          <w:szCs w:val="24"/>
+        </w:rPr>
+        <w:t>FOR EACH ROW</w:t>
+      </w:r>
+    </w:p>
+    <w:p>
+      <w:pPr>
+        <w:rPr>
+          <w:rFonts w:ascii="Times New Roman" w:hAnsi="Times New Roman" w:cs="Times New Roman"/>
+          <w:sz w:val="24"/>
+          <w:szCs w:val="24"/>
+        </w:rPr>
+      </w:pPr>
+      <w:r>
+        <w:rPr>
+          <w:rFonts w:ascii="Times New Roman" w:hAnsi="Times New Roman" w:cs="Times New Roman"/>
+          <w:sz w:val="24"/>
+          <w:szCs w:val="24"/>
+        </w:rPr>
+        <w:t>BEGIN</w:t>
+      </w:r>
+    </w:p>
+    <w:p>
+      <w:pPr>
+        <w:rPr>
+          <w:rFonts w:ascii="Times New Roman" w:hAnsi="Times New Roman" w:cs="Times New Roman"/>
+          <w:sz w:val="24"/>
+          <w:szCs w:val="24"/>
+        </w:rPr>
+      </w:pPr>
+      <w:r>
+        <w:rPr>
+          <w:rFonts w:ascii="Times New Roman" w:hAnsi="Times New Roman" w:cs="Times New Roman"/>
+          <w:sz w:val="24"/>
+          <w:szCs w:val="24"/>
+        </w:rPr>
+        <w:t>INSERT INTO auditoria</w:t>
+      </w:r>
+    </w:p>
+    <w:p>
+      <w:pPr>
+        <w:rPr>
+          <w:rFonts w:ascii="Times New Roman" w:hAnsi="Times New Roman" w:cs="Times New Roman"/>
+          <w:sz w:val="24"/>
+          <w:szCs w:val="24"/>
+        </w:rPr>
+      </w:pPr>
+      <w:r>
+        <w:rPr>
+          <w:rFonts w:ascii="Times New Roman" w:hAnsi="Times New Roman" w:cs="Times New Roman"/>
+          <w:sz w:val="24"/>
+          <w:szCs w:val="24"/>
+        </w:rPr>
+        <w:t xml:space="preserve">(tipo, </w:t>
+      </w:r>
+      <w:proofErr w:type="spellStart"/>
+      <w:r>
+        <w:rPr>
+          <w:rFonts w:ascii="Times New Roman" w:hAnsi="Times New Roman" w:cs="Times New Roman"/>
+          <w:sz w:val="24"/>
+          <w:szCs w:val="24"/>
+        </w:rPr>
+        <w:t>nome_tabela</w:t>
+      </w:r>
+      <w:proofErr w:type="spellEnd"/>
+      <w:r>
+        <w:rPr>
+          <w:rFonts w:ascii="Times New Roman" w:hAnsi="Times New Roman" w:cs="Times New Roman"/>
+          <w:sz w:val="24"/>
+          <w:szCs w:val="24"/>
+        </w:rPr>
+        <w:t xml:space="preserve">, </w:t>
+      </w:r>
+      <w:proofErr w:type="spellStart"/>
+      <w:r>
+        <w:rPr>
+          <w:rFonts w:ascii="Times New Roman" w:hAnsi="Times New Roman" w:cs="Times New Roman"/>
+          <w:sz w:val="24"/>
+          <w:szCs w:val="24"/>
+        </w:rPr>
+        <w:t>data_modificacao</w:t>
+      </w:r>
+      <w:proofErr w:type="spellEnd"/>
+      <w:r>
+        <w:rPr>
+          <w:rFonts w:ascii="Times New Roman" w:hAnsi="Times New Roman" w:cs="Times New Roman"/>
+          <w:sz w:val="24"/>
+          <w:szCs w:val="24"/>
+        </w:rPr>
+        <w:t xml:space="preserve">, </w:t>
+      </w:r>
+      <w:proofErr w:type="spellStart"/>
+      <w:r>
+        <w:rPr>
+          <w:rFonts w:ascii="Times New Roman" w:hAnsi="Times New Roman" w:cs="Times New Roman"/>
+          <w:sz w:val="24"/>
+          <w:szCs w:val="24"/>
+        </w:rPr>
+        <w:t>usuario</w:t>
+      </w:r>
+      <w:proofErr w:type="spellEnd"/>
+      <w:r>
+        <w:rPr>
+          <w:rFonts w:ascii="Times New Roman" w:hAnsi="Times New Roman" w:cs="Times New Roman"/>
+          <w:sz w:val="24"/>
+          <w:szCs w:val="24"/>
+        </w:rPr>
+        <w:t>)</w:t>
+      </w:r>
+    </w:p>
+    <w:p>
+      <w:pPr>
+        <w:rPr>
+          <w:rFonts w:ascii="Times New Roman" w:hAnsi="Times New Roman" w:cs="Times New Roman"/>
+          <w:sz w:val="24"/>
+          <w:szCs w:val="24"/>
+        </w:rPr>
+      </w:pPr>
+      <w:r>
+        <w:rPr>
+          <w:rFonts w:ascii="Times New Roman" w:hAnsi="Times New Roman" w:cs="Times New Roman"/>
+          <w:sz w:val="24"/>
+          <w:szCs w:val="24"/>
+        </w:rPr>
+        <w:t>VALUES</w:t>
+      </w:r>
+    </w:p>
+    <w:p>
+      <w:pPr>
+        <w:rPr>
+          <w:rFonts w:ascii="Times New Roman" w:hAnsi="Times New Roman" w:cs="Times New Roman"/>
+          <w:sz w:val="24"/>
+          <w:szCs w:val="24"/>
+        </w:rPr>
+      </w:pPr>
+      <w:r>
+        <w:rPr>
+          <w:rFonts w:ascii="Times New Roman" w:hAnsi="Times New Roman" w:cs="Times New Roman"/>
+          <w:sz w:val="24"/>
+          <w:szCs w:val="24"/>
+        </w:rPr>
+        <w:t>("</w:t>
+      </w:r>
+      <w:proofErr w:type="spellStart"/>
+      <w:r>
+        <w:rPr>
+          <w:rFonts w:ascii="Times New Roman" w:hAnsi="Times New Roman" w:cs="Times New Roman"/>
+          <w:sz w:val="24"/>
+          <w:szCs w:val="24"/>
+        </w:rPr>
+        <w:t>create</w:t>
+      </w:r>
+      <w:proofErr w:type="spellEnd"/>
+      <w:r>
+        <w:rPr>
+          <w:rFonts w:ascii="Times New Roman" w:hAnsi="Times New Roman" w:cs="Times New Roman"/>
+          <w:sz w:val="24"/>
+          <w:szCs w:val="24"/>
+        </w:rPr>
+        <w:t>", "</w:t>
+      </w:r>
+      <w:proofErr w:type="spellStart"/>
+      <w:r>
+        <w:rPr>
+          <w:rFonts w:ascii="Times New Roman" w:hAnsi="Times New Roman" w:cs="Times New Roman"/>
+          <w:sz w:val="24"/>
+          <w:szCs w:val="24"/>
+        </w:rPr>
+        <w:t>reseras</w:t>
+      </w:r>
+      <w:proofErr w:type="spellEnd"/>
+      <w:r>
+        <w:rPr>
+          <w:rFonts w:ascii="Times New Roman" w:hAnsi="Times New Roman" w:cs="Times New Roman"/>
+          <w:sz w:val="24"/>
+          <w:szCs w:val="24"/>
+        </w:rPr>
+        <w:t xml:space="preserve">", </w:t>
+      </w:r>
+      <w:proofErr w:type="gramStart"/>
+      <w:r>
+        <w:rPr>
+          <w:rFonts w:ascii="Times New Roman" w:hAnsi="Times New Roman" w:cs="Times New Roman"/>
+          <w:sz w:val="24"/>
+          <w:szCs w:val="24"/>
+        </w:rPr>
+        <w:t>NOW(</w:t>
+      </w:r>
+      <w:proofErr w:type="gramEnd"/>
+      <w:r>
+        <w:rPr>
+          <w:rFonts w:ascii="Times New Roman" w:hAnsi="Times New Roman" w:cs="Times New Roman"/>
+          <w:sz w:val="24"/>
+          <w:szCs w:val="24"/>
+        </w:rPr>
+        <w:t>), USER());</w:t>
+      </w:r>
+    </w:p>
+    <w:p>
+      <w:pPr>
+        <w:rPr>
+          <w:rFonts w:ascii="Times New Roman" w:hAnsi="Times New Roman" w:cs="Times New Roman"/>
+          <w:sz w:val="24"/>
+          <w:szCs w:val="24"/>
+        </w:rPr>
+      </w:pPr>
+      <w:r>
+        <w:rPr>
+          <w:rFonts w:ascii="Times New Roman" w:hAnsi="Times New Roman" w:cs="Times New Roman"/>
+          <w:sz w:val="24"/>
+          <w:szCs w:val="24"/>
+        </w:rPr>
+        <w:t>END$$</w:t>
+      </w:r>
+    </w:p>
+    <w:p>
+      <w:pPr>
+        <w:rPr>
+          <w:rFonts w:ascii="Times New Roman" w:hAnsi="Times New Roman" w:cs="Times New Roman"/>
+          <w:sz w:val="24"/>
+          <w:szCs w:val="24"/>
+        </w:rPr>
+      </w:pPr>
+      <w:proofErr w:type="gramStart"/>
+      <w:r>
+        <w:rPr>
+          <w:rFonts w:ascii="Times New Roman" w:hAnsi="Times New Roman" w:cs="Times New Roman"/>
+          <w:sz w:val="24"/>
+          <w:szCs w:val="24"/>
+        </w:rPr>
+        <w:t>DELIMITER ;</w:t>
+      </w:r>
+      <w:proofErr w:type="gramEnd"/>
     </w:p>
     <w:sectPr>
       <w:pgSz w:w="11906" w:h="16838"/>
@@ -11434,97 +14016,277 @@
 <file path=word/numbering.xml><?xml version="1.0" encoding="utf-8"?>
 <w:numbering xmlns:wpc="http://schemas.microsoft.com/office/word/2010/wordprocessingCanvas" xmlns:cx="http://schemas.microsoft.com/office/drawing/2014/chartex" xmlns:cx1="http://schemas.microsoft.com/office/drawing/2015/9/8/chartex" xmlns:cx2="http://schemas.microsoft.com/office/drawing/2015/10/21/chartex" xmlns:cx3="http://schemas.microsoft.com/office/drawing/2016/5/9/chartex" xmlns:cx4="http://schemas.microsoft.com/office/drawing/2016/5/10/chartex" xmlns:cx5="http://schemas.microsoft.com/office/drawing/2016/5/11/chartex" xmlns:cx6="http://schemas.microsoft.com/office/drawing/2016/5/12/chartex" xmlns:cx7="http://schemas.microsoft.com/office/drawing/2016/5/13/chartex" xmlns:cx8="http://schemas.microsoft.com/office/drawing/2016/5/14/chartex" xmlns:mc="http://schemas.openxmlformats.org/markup-compatibility/2006" xmlns:aink="http://schemas.microsoft.com/office/drawing/2016/ink" xmlns:am3d="http://schemas.microsoft.com/office/drawing/2017/model3d" xmlns:o="urn:schemas-microsoft-com:office:office" xmlns:r="http://schemas.openxmlformats.org/officeDocument/2006/relationships" xmlns:m="http://schemas.openxmlformats.org/officeDocument/2006/math" xmlns:v="urn:schemas-microsoft-com:vml" xmlns:wp14="http://schemas.microsoft.com/office/word/2010/wordprocessingDrawing" xmlns:wp="http://schemas.openxmlformats.org/drawingml/2006/wordprocessingDrawing" xmlns:w10="urn:schemas-microsoft-com:office:word" xmlns:w="http://schemas.openxmlformats.org/wordprocessingml/2006/main" xmlns:w14="http://schemas.microsoft.com/office/word/2010/wordml" xmlns:w15="http://schemas.microsoft.com/office/word/2012/wordml" xmlns:w16cex="http://schemas.microsoft.com/office/word/2018/wordml/cex" xmlns:w16cid="http://schemas.microsoft.com/office/word/2016/wordml/cid" xmlns:w16="http://schemas.microsoft.com/office/word/2018/wordml" xmlns:w16se="http://schemas.microsoft.com/office/word/2015/wordml/symex" xmlns:wpg="http://schemas.microsoft.com/office/word/2010/wordprocessingGroup" xmlns:wpi="http://schemas.microsoft.com/office/word/2010/wordprocessingInk" xmlns:wne="http://schemas.microsoft.com/office/word/2006/wordml" xmlns:wps="http://schemas.microsoft.com/office/word/2010/wordprocessingShape" mc:Ignorable="w14 w15 w16se w16cid w16 w16cex wp14">
   <w:abstractNum w:abstractNumId="0" w15:restartNumberingAfterBreak="0">
-    <w:nsid w:val="225131B7"/>
-    <w:multiLevelType w:val="multilevel"/>
-    <w:tmpl w:val="C07256EE"/>
-    <w:lvl w:ilvl="0">
+    <w:nsid w:val="06B16DC6"/>
+    <w:multiLevelType w:val="hybridMultilevel"/>
+    <w:tmpl w:val="162CFBCA"/>
+    <w:lvl w:ilvl="0" w:tplc="0416000F">
       <w:start w:val="1"/>
       <w:numFmt w:val="decimal"/>
       <w:lvlText w:val="%1."/>
       <w:lvlJc w:val="left"/>
       <w:pPr>
+        <w:ind w:left="720" w:hanging="360"/>
+      </w:pPr>
+    </w:lvl>
+    <w:lvl w:ilvl="1" w:tplc="04160019" w:tentative="1">
+      <w:start w:val="1"/>
+      <w:numFmt w:val="lowerLetter"/>
+      <w:lvlText w:val="%2."/>
+      <w:lvlJc w:val="left"/>
+      <w:pPr>
+        <w:ind w:left="1440" w:hanging="360"/>
+      </w:pPr>
+    </w:lvl>
+    <w:lvl w:ilvl="2" w:tplc="0416001B" w:tentative="1">
+      <w:start w:val="1"/>
+      <w:numFmt w:val="lowerRoman"/>
+      <w:lvlText w:val="%3."/>
+      <w:lvlJc w:val="right"/>
+      <w:pPr>
+        <w:ind w:left="2160" w:hanging="180"/>
+      </w:pPr>
+    </w:lvl>
+    <w:lvl w:ilvl="3" w:tplc="0416000F" w:tentative="1">
+      <w:start w:val="1"/>
+      <w:numFmt w:val="decimal"/>
+      <w:lvlText w:val="%4."/>
+      <w:lvlJc w:val="left"/>
+      <w:pPr>
+        <w:ind w:left="2880" w:hanging="360"/>
+      </w:pPr>
+    </w:lvl>
+    <w:lvl w:ilvl="4" w:tplc="04160019" w:tentative="1">
+      <w:start w:val="1"/>
+      <w:numFmt w:val="lowerLetter"/>
+      <w:lvlText w:val="%5."/>
+      <w:lvlJc w:val="left"/>
+      <w:pPr>
+        <w:ind w:left="3600" w:hanging="360"/>
+      </w:pPr>
+    </w:lvl>
+    <w:lvl w:ilvl="5" w:tplc="0416001B" w:tentative="1">
+      <w:start w:val="1"/>
+      <w:numFmt w:val="lowerRoman"/>
+      <w:lvlText w:val="%6."/>
+      <w:lvlJc w:val="right"/>
+      <w:pPr>
+        <w:ind w:left="4320" w:hanging="180"/>
+      </w:pPr>
+    </w:lvl>
+    <w:lvl w:ilvl="6" w:tplc="0416000F" w:tentative="1">
+      <w:start w:val="1"/>
+      <w:numFmt w:val="decimal"/>
+      <w:lvlText w:val="%7."/>
+      <w:lvlJc w:val="left"/>
+      <w:pPr>
+        <w:ind w:left="5040" w:hanging="360"/>
+      </w:pPr>
+    </w:lvl>
+    <w:lvl w:ilvl="7" w:tplc="04160019" w:tentative="1">
+      <w:start w:val="1"/>
+      <w:numFmt w:val="lowerLetter"/>
+      <w:lvlText w:val="%8."/>
+      <w:lvlJc w:val="left"/>
+      <w:pPr>
+        <w:ind w:left="5760" w:hanging="360"/>
+      </w:pPr>
+    </w:lvl>
+    <w:lvl w:ilvl="8" w:tplc="0416001B" w:tentative="1">
+      <w:start w:val="1"/>
+      <w:numFmt w:val="lowerRoman"/>
+      <w:lvlText w:val="%9."/>
+      <w:lvlJc w:val="right"/>
+      <w:pPr>
+        <w:ind w:left="6480" w:hanging="180"/>
+      </w:pPr>
+    </w:lvl>
+  </w:abstractNum>
+  <w:abstractNum w:abstractNumId="1" w15:restartNumberingAfterBreak="0">
+    <w:nsid w:val="18B05F17"/>
+    <w:multiLevelType w:val="hybridMultilevel"/>
+    <w:tmpl w:val="631EDCA4"/>
+    <w:lvl w:ilvl="0" w:tplc="0416000F">
+      <w:start w:val="1"/>
+      <w:numFmt w:val="decimal"/>
+      <w:lvlText w:val="%1."/>
+      <w:lvlJc w:val="left"/>
+      <w:pPr>
+        <w:ind w:left="1068" w:hanging="360"/>
+      </w:pPr>
+    </w:lvl>
+    <w:lvl w:ilvl="1" w:tplc="04160019" w:tentative="1">
+      <w:start w:val="1"/>
+      <w:numFmt w:val="lowerLetter"/>
+      <w:lvlText w:val="%2."/>
+      <w:lvlJc w:val="left"/>
+      <w:pPr>
+        <w:ind w:left="1788" w:hanging="360"/>
+      </w:pPr>
+    </w:lvl>
+    <w:lvl w:ilvl="2" w:tplc="0416001B" w:tentative="1">
+      <w:start w:val="1"/>
+      <w:numFmt w:val="lowerRoman"/>
+      <w:lvlText w:val="%3."/>
+      <w:lvlJc w:val="right"/>
+      <w:pPr>
+        <w:ind w:left="2508" w:hanging="180"/>
+      </w:pPr>
+    </w:lvl>
+    <w:lvl w:ilvl="3" w:tplc="0416000F" w:tentative="1">
+      <w:start w:val="1"/>
+      <w:numFmt w:val="decimal"/>
+      <w:lvlText w:val="%4."/>
+      <w:lvlJc w:val="left"/>
+      <w:pPr>
+        <w:ind w:left="3228" w:hanging="360"/>
+      </w:pPr>
+    </w:lvl>
+    <w:lvl w:ilvl="4" w:tplc="04160019" w:tentative="1">
+      <w:start w:val="1"/>
+      <w:numFmt w:val="lowerLetter"/>
+      <w:lvlText w:val="%5."/>
+      <w:lvlJc w:val="left"/>
+      <w:pPr>
+        <w:ind w:left="3948" w:hanging="360"/>
+      </w:pPr>
+    </w:lvl>
+    <w:lvl w:ilvl="5" w:tplc="0416001B" w:tentative="1">
+      <w:start w:val="1"/>
+      <w:numFmt w:val="lowerRoman"/>
+      <w:lvlText w:val="%6."/>
+      <w:lvlJc w:val="right"/>
+      <w:pPr>
+        <w:ind w:left="4668" w:hanging="180"/>
+      </w:pPr>
+    </w:lvl>
+    <w:lvl w:ilvl="6" w:tplc="0416000F" w:tentative="1">
+      <w:start w:val="1"/>
+      <w:numFmt w:val="decimal"/>
+      <w:lvlText w:val="%7."/>
+      <w:lvlJc w:val="left"/>
+      <w:pPr>
+        <w:ind w:left="5388" w:hanging="360"/>
+      </w:pPr>
+    </w:lvl>
+    <w:lvl w:ilvl="7" w:tplc="04160019" w:tentative="1">
+      <w:start w:val="1"/>
+      <w:numFmt w:val="lowerLetter"/>
+      <w:lvlText w:val="%8."/>
+      <w:lvlJc w:val="left"/>
+      <w:pPr>
+        <w:ind w:left="6108" w:hanging="360"/>
+      </w:pPr>
+    </w:lvl>
+    <w:lvl w:ilvl="8" w:tplc="0416001B" w:tentative="1">
+      <w:start w:val="1"/>
+      <w:numFmt w:val="lowerRoman"/>
+      <w:lvlText w:val="%9."/>
+      <w:lvlJc w:val="right"/>
+      <w:pPr>
+        <w:ind w:left="6828" w:hanging="180"/>
+      </w:pPr>
+    </w:lvl>
+  </w:abstractNum>
+  <w:abstractNum w:abstractNumId="2" w15:restartNumberingAfterBreak="0">
+    <w:nsid w:val="225131B7"/>
+    <w:multiLevelType w:val="multilevel"/>
+    <w:tmpl w:val="405EBE8E"/>
+    <w:lvl w:ilvl="0">
+      <w:start w:val="1"/>
+      <w:numFmt w:val="decimal"/>
+      <w:lvlText w:val="%1)"/>
+      <w:lvlJc w:val="left"/>
+      <w:pPr>
         <w:ind w:left="360" w:hanging="360"/>
       </w:pPr>
     </w:lvl>
     <w:lvl w:ilvl="1">
       <w:start w:val="1"/>
-      <w:numFmt w:val="decimal"/>
-      <w:lvlText w:val="%1.%2."/>
+      <w:numFmt w:val="lowerLetter"/>
+      <w:lvlText w:val="%2)"/>
       <w:lvlJc w:val="left"/>
       <w:pPr>
-        <w:ind w:left="792" w:hanging="432"/>
+        <w:ind w:left="720" w:hanging="360"/>
       </w:pPr>
       <w:rPr>
         <w:b/>
         <w:bCs/>
+        <w:sz w:val="32"/>
+        <w:szCs w:val="32"/>
       </w:rPr>
     </w:lvl>
     <w:lvl w:ilvl="2">
       <w:start w:val="1"/>
-      <w:numFmt w:val="decimal"/>
-      <w:lvlText w:val="%1.%2.%3."/>
+      <w:numFmt w:val="lowerRoman"/>
+      <w:lvlText w:val="%3)"/>
       <w:lvlJc w:val="left"/>
       <w:pPr>
-        <w:ind w:left="1224" w:hanging="504"/>
+        <w:ind w:left="1080" w:hanging="360"/>
       </w:pPr>
     </w:lvl>
     <w:lvl w:ilvl="3">
       <w:start w:val="1"/>
       <w:numFmt w:val="decimal"/>
-      <w:lvlText w:val="%1.%2.%3.%4."/>
+      <w:lvlText w:val="(%4)"/>
       <w:lvlJc w:val="left"/>
       <w:pPr>
-        <w:ind w:left="1728" w:hanging="648"/>
+        <w:ind w:left="1440" w:hanging="360"/>
       </w:pPr>
     </w:lvl>
     <w:lvl w:ilvl="4">
       <w:start w:val="1"/>
-      <w:numFmt w:val="decimal"/>
-      <w:lvlText w:val="%1.%2.%3.%4.%5."/>
+      <w:numFmt w:val="lowerLetter"/>
+      <w:lvlText w:val="(%5)"/>
       <w:lvlJc w:val="left"/>
       <w:pPr>
-        <w:ind w:left="2232" w:hanging="792"/>
+        <w:ind w:left="1800" w:hanging="360"/>
       </w:pPr>
     </w:lvl>
     <w:lvl w:ilvl="5">
       <w:start w:val="1"/>
-      <w:numFmt w:val="decimal"/>
-      <w:lvlText w:val="%1.%2.%3.%4.%5.%6."/>
+      <w:numFmt w:val="lowerRoman"/>
+      <w:lvlText w:val="(%6)"/>
       <w:lvlJc w:val="left"/>
       <w:pPr>
-        <w:ind w:left="2736" w:hanging="936"/>
+        <w:ind w:left="2160" w:hanging="360"/>
       </w:pPr>
     </w:lvl>
     <w:lvl w:ilvl="6">
       <w:start w:val="1"/>
       <w:numFmt w:val="decimal"/>
-      <w:lvlText w:val="%1.%2.%3.%4.%5.%6.%7."/>
+      <w:lvlText w:val="%7."/>
       <w:lvlJc w:val="left"/>
       <w:pPr>
-        <w:ind w:left="3240" w:hanging="1080"/>
+        <w:ind w:left="2520" w:hanging="360"/>
       </w:pPr>
     </w:lvl>
     <w:lvl w:ilvl="7">
       <w:start w:val="1"/>
-      <w:numFmt w:val="decimal"/>
-      <w:lvlText w:val="%1.%2.%3.%4.%5.%6.%7.%8."/>
+      <w:numFmt w:val="lowerLetter"/>
+      <w:lvlText w:val="%8."/>
       <w:lvlJc w:val="left"/>
       <w:pPr>
-        <w:ind w:left="3744" w:hanging="1224"/>
+        <w:ind w:left="2880" w:hanging="360"/>
       </w:pPr>
     </w:lvl>
     <w:lvl w:ilvl="8">
       <w:start w:val="1"/>
-      <w:numFmt w:val="decimal"/>
-      <w:lvlText w:val="%1.%2.%3.%4.%5.%6.%7.%8.%9."/>
+      <w:numFmt w:val="lowerRoman"/>
+      <w:lvlText w:val="%9."/>
       <w:lvlJc w:val="left"/>
       <w:pPr>
-        <w:ind w:left="4320" w:hanging="1440"/>
+        <w:ind w:left="3240" w:hanging="360"/>
       </w:pPr>
     </w:lvl>
   </w:abstractNum>
   <w:num w:numId="1">
+    <w:abstractNumId w:val="2"/>
+  </w:num>
+  <w:num w:numId="2">
     <w:abstractNumId w:val="0"/>
+  </w:num>
+  <w:num w:numId="3">
+    <w:abstractNumId w:val="1"/>
   </w:num>
 </w:numbering>
 </file>

</xml_diff>